<commit_message>
SPI tested on the board
</commit_message>
<xml_diff>
--- a/documents/BR0101固件开发——模数转换器AD9715（第二周）.docx
+++ b/documents/BR0101固件开发——模数转换器AD9715（第二周）.docx
@@ -2786,7 +2786,7 @@
           <v:shape id="_x0000_i1025" type="#_x0000_t75" style="width:337.5pt;height:508.5pt" o:ole="">
             <v:imagedata r:id="rId15" o:title=""/>
           </v:shape>
-          <o:OLEObject Type="Embed" ProgID="Visio.Drawing.15" ShapeID="_x0000_i1025" DrawAspect="Content" ObjectID="_1565344331" r:id="rId16"/>
+          <o:OLEObject Type="Embed" ProgID="Visio.Drawing.15" ShapeID="_x0000_i1025" DrawAspect="Content" ObjectID="_1565366492" r:id="rId16"/>
         </w:object>
       </w:r>
     </w:p>
@@ -4993,9 +4993,6 @@
     <w:p>
       <w:pPr>
         <w:pStyle w:val="a6"/>
-        <w:rPr>
-          <w:rFonts w:hint="eastAsia"/>
-        </w:rPr>
       </w:pPr>
       <w:r>
         <w:rPr>
@@ -5141,7 +5138,7 @@
           <v:shape id="_x0000_i1026" type="#_x0000_t75" style="width:36.75pt;height:15.75pt" o:ole="">
             <v:imagedata r:id="rId24" o:title=""/>
           </v:shape>
-          <o:OLEObject Type="Embed" ProgID="Equation.DSMT4" ShapeID="_x0000_i1026" DrawAspect="Content" ObjectID="_1565344332" r:id="rId25"/>
+          <o:OLEObject Type="Embed" ProgID="Equation.DSMT4" ShapeID="_x0000_i1026" DrawAspect="Content" ObjectID="_1565366493" r:id="rId25"/>
         </w:object>
       </w:r>
       <w:r>
@@ -7726,9 +7723,6 @@
     <w:p>
       <w:pPr>
         <w:pStyle w:val="a6"/>
-        <w:rPr>
-          <w:rFonts w:hint="eastAsia"/>
-        </w:rPr>
       </w:pPr>
       <w:r>
         <w:rPr>
@@ -7944,13 +7938,7 @@
         <w:rPr>
           <w:rFonts w:hint="eastAsia"/>
         </w:rPr>
-        <w:t>；</w:t>
-      </w:r>
-      <w:r>
-        <w:rPr>
-          <w:rFonts w:hint="eastAsia"/>
-        </w:rPr>
-        <w:t>如果第</w:t>
+        <w:t>；如果第</w:t>
       </w:r>
       <w:r>
         <w:rPr>
@@ -7983,19 +7971,7 @@
         <w:rPr>
           <w:rFonts w:hint="eastAsia"/>
         </w:rPr>
-        <w:t>，表示</w:t>
-      </w:r>
-      <w:r>
-        <w:rPr>
-          <w:rFonts w:hint="eastAsia"/>
-        </w:rPr>
-        <w:t>写</w:t>
-      </w:r>
-      <w:r>
-        <w:rPr>
-          <w:rFonts w:hint="eastAsia"/>
-        </w:rPr>
-        <w:t>，数据传输阶段固件会将</w:t>
+        <w:t>，表示写，数据传输阶段固件会将</w:t>
       </w:r>
       <w:r>
         <w:rPr>
@@ -8055,13 +8031,7 @@
         <w:rPr>
           <w:rFonts w:hint="eastAsia"/>
         </w:rPr>
-        <w:t>总线</w:t>
-      </w:r>
-      <w:r>
-        <w:rPr>
-          <w:rFonts w:hint="eastAsia"/>
-        </w:rPr>
-        <w:t>发送出去。</w:t>
+        <w:t>总线发送出去。</w:t>
       </w:r>
     </w:p>
     <w:p>
@@ -8070,6 +8040,9 @@
         <w:jc w:val="center"/>
       </w:pPr>
       <w:r>
+        <w:rPr>
+          <w:noProof/>
+        </w:rPr>
         <w:lastRenderedPageBreak/>
         <w:drawing>
           <wp:inline distT="0" distB="0" distL="0" distR="0">
@@ -8628,9 +8601,6 @@
     <w:p>
       <w:pPr>
         <w:pStyle w:val="a6"/>
-        <w:rPr>
-          <w:rFonts w:hint="eastAsia"/>
-        </w:rPr>
       </w:pPr>
       <w:r>
         <w:rPr>
@@ -9063,9 +9033,6 @@
       <w:pPr>
         <w:pStyle w:val="af4"/>
         <w:jc w:val="center"/>
-        <w:rPr>
-          <w:rFonts w:hint="eastAsia"/>
-        </w:rPr>
       </w:pPr>
       <w:r>
         <w:rPr>
@@ -9139,27 +9106,233 @@
         <w:rPr>
           <w:rFonts w:hint="eastAsia"/>
         </w:rPr>
-        <w:t>系统中进行仿真得到的波形图（</w:t>
-      </w:r>
-      <w:r>
-        <w:rPr>
-          <w:rFonts w:hint="eastAsia"/>
-        </w:rPr>
-        <w:t>读</w:t>
-      </w:r>
-      <w:r>
-        <w:rPr>
-          <w:rFonts w:hint="eastAsia"/>
-        </w:rPr>
-        <w:t>时序</w:t>
-      </w:r>
-      <w:r>
-        <w:rPr>
-          <w:rFonts w:hint="eastAsia"/>
-        </w:rPr>
-        <w:t>）</w:t>
-      </w:r>
+        <w:t>系统中进行仿真得到的波形图（读时序）</w:t>
+      </w:r>
+    </w:p>
+    <w:p>
+      <w:pPr>
+        <w:pStyle w:val="1"/>
+      </w:pPr>
+      <w:r>
+        <w:rPr>
+          <w:rFonts w:hint="eastAsia"/>
+        </w:rPr>
+        <w:t>5</w:t>
+      </w:r>
+      <w:r>
+        <w:t xml:space="preserve"> </w:t>
+      </w:r>
+      <w:r>
+        <w:rPr>
+          <w:rFonts w:hint="eastAsia"/>
+        </w:rPr>
+        <w:t>再次上板调试</w:t>
+      </w:r>
+    </w:p>
+    <w:p>
+      <w:pPr>
+        <w:pStyle w:val="a6"/>
+      </w:pPr>
+      <w:r>
+        <w:rPr>
+          <w:rFonts w:hint="eastAsia"/>
+        </w:rPr>
+        <w:t>对固件进行改进并实现</w:t>
+      </w:r>
+      <w:r>
+        <w:rPr>
+          <w:rFonts w:hint="eastAsia"/>
+        </w:rPr>
+        <w:t>SPI</w:t>
+      </w:r>
+      <w:r>
+        <w:rPr>
+          <w:rFonts w:hint="eastAsia"/>
+        </w:rPr>
+        <w:t>接口之后，我们再次进行上板调试，又发现了一些新的问题。</w:t>
+      </w:r>
+    </w:p>
+    <w:p>
+      <w:pPr>
+        <w:pStyle w:val="2"/>
+      </w:pPr>
+      <w:r>
+        <w:rPr>
+          <w:rFonts w:hint="eastAsia"/>
+        </w:rPr>
+        <w:lastRenderedPageBreak/>
+        <w:t>5.1</w:t>
+      </w:r>
+      <w:r>
+        <w:t xml:space="preserve"> </w:t>
+      </w:r>
+      <w:r>
+        <w:rPr>
+          <w:rFonts w:hint="eastAsia"/>
+        </w:rPr>
+        <w:t>问题</w:t>
+      </w:r>
+      <w:r>
+        <w:rPr>
+          <w:rFonts w:hint="eastAsia"/>
+        </w:rPr>
+        <w:t>1</w:t>
+      </w:r>
+      <w:r>
+        <w:rPr>
+          <w:rFonts w:hint="eastAsia"/>
+        </w:rPr>
+        <w:t>：辅助</w:t>
+      </w:r>
+      <w:r>
+        <w:rPr>
+          <w:rFonts w:hint="eastAsia"/>
+        </w:rPr>
+        <w:t>DAC</w:t>
+      </w:r>
+      <w:r>
+        <w:rPr>
+          <w:rFonts w:hint="eastAsia"/>
+        </w:rPr>
+        <w:t>没有输出</w:t>
+      </w:r>
+    </w:p>
+    <w:p>
+      <w:pPr>
+        <w:pStyle w:val="2"/>
+      </w:pPr>
+      <w:r>
+        <w:rPr>
+          <w:rFonts w:hint="eastAsia"/>
+        </w:rPr>
+        <w:t>5.2</w:t>
+      </w:r>
+      <w:r>
+        <w:t xml:space="preserve"> </w:t>
+      </w:r>
+      <w:r>
+        <w:rPr>
+          <w:rFonts w:hint="eastAsia"/>
+        </w:rPr>
+        <w:t>问题</w:t>
+      </w:r>
+      <w:r>
+        <w:rPr>
+          <w:rFonts w:hint="eastAsia"/>
+        </w:rPr>
+        <w:t>2</w:t>
+      </w:r>
+      <w:r>
+        <w:rPr>
+          <w:rFonts w:hint="eastAsia"/>
+        </w:rPr>
+        <w:t>：输出信号的摆幅影响</w:t>
+      </w:r>
+      <w:r>
+        <w:rPr>
+          <w:rFonts w:hint="eastAsia"/>
+        </w:rPr>
+        <w:t>DAC</w:t>
+      </w:r>
+      <w:r>
+        <w:rPr>
+          <w:rFonts w:hint="eastAsia"/>
+        </w:rPr>
+        <w:t>性能</w:t>
+      </w:r>
+    </w:p>
+    <w:p>
+      <w:pPr>
+        <w:pStyle w:val="2"/>
+      </w:pPr>
+      <w:r>
+        <w:rPr>
+          <w:rFonts w:hint="eastAsia"/>
+        </w:rPr>
+        <w:t>5.3</w:t>
+      </w:r>
+      <w:r>
+        <w:t xml:space="preserve"> </w:t>
+      </w:r>
+      <w:r>
+        <w:rPr>
+          <w:rFonts w:hint="eastAsia"/>
+        </w:rPr>
+        <w:t>问题</w:t>
+      </w:r>
+      <w:r>
+        <w:rPr>
+          <w:rFonts w:hint="eastAsia"/>
+        </w:rPr>
+        <w:t>3</w:t>
+      </w:r>
+      <w:r>
+        <w:rPr>
+          <w:rFonts w:hint="eastAsia"/>
+        </w:rPr>
+        <w:t>：芯片的版本号不对</w:t>
+      </w:r>
+    </w:p>
+    <w:p>
+      <w:pPr>
+        <w:rPr>
+          <w:rFonts w:hint="eastAsia"/>
+        </w:rPr>
+      </w:pPr>
       <w:bookmarkStart w:id="0" w:name="_GoBack"/>
+      <w:r>
+        <w:rPr>
+          <w:noProof/>
+        </w:rPr>
+        <w:drawing>
+          <wp:inline distT="0" distB="0" distL="0" distR="0">
+            <wp:extent cx="5274310" cy="3955733"/>
+            <wp:effectExtent l="0" t="0" r="2540" b="6985"/>
+            <wp:docPr id="8" name="图片 8" descr="C:\temp\WeChat Files\726938703371896877.jpg"/>
+            <wp:cNvGraphicFramePr>
+              <a:graphicFrameLocks xmlns:a="http://schemas.openxmlformats.org/drawingml/2006/main" noChangeAspect="1"/>
+            </wp:cNvGraphicFramePr>
+            <a:graphic xmlns:a="http://schemas.openxmlformats.org/drawingml/2006/main">
+              <a:graphicData uri="http://schemas.openxmlformats.org/drawingml/2006/picture">
+                <pic:pic xmlns:pic="http://schemas.openxmlformats.org/drawingml/2006/picture">
+                  <pic:nvPicPr>
+                    <pic:cNvPr id="0" name="Picture 3" descr="C:\temp\WeChat Files\726938703371896877.jpg"/>
+                    <pic:cNvPicPr>
+                      <a:picLocks noChangeAspect="1" noChangeArrowheads="1"/>
+                    </pic:cNvPicPr>
+                  </pic:nvPicPr>
+                  <pic:blipFill>
+                    <a:blip r:embed="rId37" cstate="print">
+                      <a:extLst>
+                        <a:ext uri="{28A0092B-C50C-407E-A947-70E740481C1C}">
+                          <a14:useLocalDpi xmlns:a14="http://schemas.microsoft.com/office/drawing/2010/main" val="0"/>
+                        </a:ext>
+                      </a:extLst>
+                    </a:blip>
+                    <a:srcRect/>
+                    <a:stretch>
+                      <a:fillRect/>
+                    </a:stretch>
+                  </pic:blipFill>
+                  <pic:spPr bwMode="auto">
+                    <a:xfrm>
+                      <a:off x="0" y="0"/>
+                      <a:ext cx="5274310" cy="3955733"/>
+                    </a:xfrm>
+                    <a:prstGeom prst="rect">
+                      <a:avLst/>
+                    </a:prstGeom>
+                    <a:noFill/>
+                    <a:ln>
+                      <a:noFill/>
+                    </a:ln>
+                  </pic:spPr>
+                </pic:pic>
+              </a:graphicData>
+            </a:graphic>
+          </wp:inline>
+        </w:drawing>
+      </w:r>
       <w:bookmarkEnd w:id="0"/>
     </w:p>
     <w:p>
@@ -9200,7 +9373,7 @@
         </w:rPr>
         <w:t> </w:t>
       </w:r>
-      <w:hyperlink r:id="rId37" w:tgtFrame="_blank" w:history="1">
+      <w:hyperlink r:id="rId38" w:tgtFrame="_blank" w:history="1">
         <w:r>
           <w:rPr>
             <w:rStyle w:val="af5"/>
@@ -9244,7 +9417,7 @@
         </w:rPr>
         <w:t> </w:t>
       </w:r>
-      <w:hyperlink r:id="rId38" w:tgtFrame="_blank" w:history="1">
+      <w:hyperlink r:id="rId39" w:tgtFrame="_blank" w:history="1">
         <w:r>
           <w:rPr>
             <w:rStyle w:val="af5"/>
@@ -9285,7 +9458,7 @@
         </w:rPr>
         <w:t>  </w:t>
       </w:r>
-      <w:hyperlink r:id="rId39" w:tgtFrame="_blank" w:history="1">
+      <w:hyperlink r:id="rId40" w:tgtFrame="_blank" w:history="1">
         <w:r>
           <w:rPr>
             <w:rStyle w:val="af5"/>
@@ -9328,7 +9501,7 @@
         </w:rPr>
         <w:t xml:space="preserve">ADI, </w:t>
       </w:r>
-      <w:hyperlink r:id="rId40" w:history="1">
+      <w:hyperlink r:id="rId41" w:history="1">
         <w:r>
           <w:rPr>
             <w:rStyle w:val="af5"/>
@@ -9357,7 +9530,7 @@
         </w:rPr>
         <w:t xml:space="preserve">Xilinx Forum, </w:t>
       </w:r>
-      <w:hyperlink r:id="rId41" w:history="1">
+      <w:hyperlink r:id="rId42" w:history="1">
         <w:r>
           <w:rPr>
             <w:rStyle w:val="af5"/>
@@ -9378,12 +9551,12 @@
       <w:bookmarkEnd w:id="5"/>
     </w:p>
     <w:sectPr>
-      <w:headerReference w:type="even" r:id="rId42"/>
-      <w:headerReference w:type="default" r:id="rId43"/>
-      <w:footerReference w:type="even" r:id="rId44"/>
-      <w:footerReference w:type="default" r:id="rId45"/>
-      <w:headerReference w:type="first" r:id="rId46"/>
-      <w:footerReference w:type="first" r:id="rId47"/>
+      <w:headerReference w:type="even" r:id="rId43"/>
+      <w:headerReference w:type="default" r:id="rId44"/>
+      <w:footerReference w:type="even" r:id="rId45"/>
+      <w:footerReference w:type="default" r:id="rId46"/>
+      <w:headerReference w:type="first" r:id="rId47"/>
+      <w:footerReference w:type="first" r:id="rId48"/>
       <w:pgSz w:w="11906" w:h="16838"/>
       <w:pgMar w:top="1440" w:right="1800" w:bottom="1440" w:left="1800" w:header="851" w:footer="992" w:gutter="0"/>
       <w:cols w:space="425"/>
@@ -11382,7 +11555,7 @@
 </file>
 
 <file path=customXml/itemProps1.xml><?xml version="1.0" encoding="utf-8"?>
-<ds:datastoreItem xmlns:ds="http://schemas.openxmlformats.org/officeDocument/2006/customXml" ds:itemID="{BB7193CE-B523-44F5-9343-CCC2C9731607}">
+<ds:datastoreItem xmlns:ds="http://schemas.openxmlformats.org/officeDocument/2006/customXml" ds:itemID="{4DFC1C31-8494-4ED2-9F91-F59B54902262}">
   <ds:schemaRefs>
     <ds:schemaRef ds:uri="http://schemas.openxmlformats.org/officeDocument/2006/bibliography"/>
   </ds:schemaRefs>

</xml_diff>

<commit_message>
Documents about debugging and waveform testing added
</commit_message>
<xml_diff>
--- a/documents/BR0101固件开发——模数转换器AD9715（第二周）.docx
+++ b/documents/BR0101固件开发——模数转换器AD9715（第二周）.docx
@@ -2786,7 +2786,7 @@
           <v:shape id="_x0000_i1025" type="#_x0000_t75" style="width:337.5pt;height:508.5pt" o:ole="">
             <v:imagedata r:id="rId15" o:title=""/>
           </v:shape>
-          <o:OLEObject Type="Embed" ProgID="Visio.Drawing.15" ShapeID="_x0000_i1025" DrawAspect="Content" ObjectID="_1565366492" r:id="rId16"/>
+          <o:OLEObject Type="Embed" ProgID="Visio.Drawing.15" ShapeID="_x0000_i1025" DrawAspect="Content" ObjectID="_1566663621" r:id="rId16"/>
         </w:object>
       </w:r>
     </w:p>
@@ -3271,7 +3271,6 @@
         </w:rPr>
         <w:t>然而仿真过程中却发现，还是有一个</w:t>
       </w:r>
-      <w:proofErr w:type="spellStart"/>
       <w:r>
         <w:rPr>
           <w:rFonts w:hint="eastAsia"/>
@@ -3281,7 +3280,6 @@
       <w:r>
         <w:t>icroBlaze</w:t>
       </w:r>
-      <w:proofErr w:type="spellEnd"/>
       <w:r>
         <w:rPr>
           <w:rFonts w:hint="eastAsia"/>
@@ -3916,14 +3914,12 @@
         </w:rPr>
         <w:t>文件与仿真模型不同步的问题。一开始我们没有搞明白</w:t>
       </w:r>
-      <w:proofErr w:type="spellStart"/>
       <w:r>
         <w:rPr>
           <w:rFonts w:hint="eastAsia"/>
         </w:rPr>
         <w:t>Simgen</w:t>
       </w:r>
-      <w:proofErr w:type="spellEnd"/>
       <w:r>
         <w:rPr>
           <w:rFonts w:hint="eastAsia"/>
@@ -4001,14 +3997,12 @@
         </w:rPr>
         <w:t>固件、软硬件结合的</w:t>
       </w:r>
-      <w:proofErr w:type="spellStart"/>
       <w:r>
         <w:rPr>
           <w:rFonts w:hint="eastAsia"/>
         </w:rPr>
         <w:t>MicroBlaze</w:t>
       </w:r>
-      <w:proofErr w:type="spellEnd"/>
       <w:r>
         <w:rPr>
           <w:rFonts w:hint="eastAsia"/>
@@ -4134,14 +4128,12 @@
       <w:r>
         <w:t xml:space="preserve"> </w:t>
       </w:r>
-      <w:proofErr w:type="spellStart"/>
       <w:r>
         <w:rPr>
           <w:rFonts w:hint="eastAsia"/>
         </w:rPr>
         <w:t>MicroBlaze</w:t>
       </w:r>
-      <w:proofErr w:type="spellEnd"/>
       <w:r>
         <w:rPr>
           <w:rFonts w:hint="eastAsia"/>
@@ -4402,11 +4394,9 @@
         </w:rPr>
         <w:t>.</w:t>
       </w:r>
-      <w:proofErr w:type="spellStart"/>
       <w:r>
         <w:t>ucf</w:t>
       </w:r>
-      <w:proofErr w:type="spellEnd"/>
       <w:r>
         <w:rPr>
           <w:rFonts w:hint="eastAsia"/>
@@ -4617,13 +4607,8 @@
         <w:fldChar w:fldCharType="end"/>
       </w:r>
       <w:r>
-        <w:t xml:space="preserve"> </w:t>
-      </w:r>
-      <w:proofErr w:type="spellStart"/>
-      <w:r>
-        <w:t>MicroBlaze</w:t>
-      </w:r>
-      <w:proofErr w:type="spellEnd"/>
+        <w:t xml:space="preserve"> MicroBlaze</w:t>
+      </w:r>
       <w:r>
         <w:rPr>
           <w:rFonts w:hint="eastAsia"/>
@@ -5006,11 +4991,9 @@
         </w:rPr>
         <w:t>.</w:t>
       </w:r>
-      <w:proofErr w:type="spellStart"/>
       <w:r>
         <w:t>ucf</w:t>
       </w:r>
-      <w:proofErr w:type="spellEnd"/>
       <w:r>
         <w:rPr>
           <w:rFonts w:hint="eastAsia"/>
@@ -5138,7 +5121,7 @@
           <v:shape id="_x0000_i1026" type="#_x0000_t75" style="width:36.75pt;height:15.75pt" o:ole="">
             <v:imagedata r:id="rId24" o:title=""/>
           </v:shape>
-          <o:OLEObject Type="Embed" ProgID="Equation.DSMT4" ShapeID="_x0000_i1026" DrawAspect="Content" ObjectID="_1565366493" r:id="rId25"/>
+          <o:OLEObject Type="Embed" ProgID="Equation.DSMT4" ShapeID="_x0000_i1026" DrawAspect="Content" ObjectID="_1566663622" r:id="rId25"/>
         </w:object>
       </w:r>
       <w:r>
@@ -5291,8 +5274,16 @@
         <w:rPr>
           <w:rFonts w:hint="eastAsia"/>
         </w:rPr>
-        <w:t>在王老师的指导下我们进行了</w:t>
-      </w:r>
+        <w:t>在王老师的指导下我们</w:t>
+      </w:r>
+      <w:r>
+        <w:rPr>
+          <w:rFonts w:hint="eastAsia"/>
+        </w:rPr>
+        <w:t>先后进行了两次</w:t>
+      </w:r>
+      <w:bookmarkStart w:id="0" w:name="_GoBack"/>
+      <w:bookmarkEnd w:id="0"/>
       <w:r>
         <w:rPr>
           <w:rFonts w:hint="eastAsia"/>
@@ -5424,7 +5415,6 @@
         </w:rPr>
         <w:t>向导中每次尝试下载都会失败。如果在</w:t>
       </w:r>
-      <w:proofErr w:type="spellStart"/>
       <w:r>
         <w:rPr>
           <w:rFonts w:hint="eastAsia"/>
@@ -5434,7 +5424,6 @@
       <w:r>
         <w:t>MPACT</w:t>
       </w:r>
-      <w:proofErr w:type="spellEnd"/>
       <w:r>
         <w:rPr>
           <w:rFonts w:hint="eastAsia"/>
@@ -5617,14 +5606,12 @@
         </w:rPr>
         <w:t>的</w:t>
       </w:r>
-      <w:proofErr w:type="spellStart"/>
       <w:r>
         <w:rPr>
           <w:rFonts w:hint="eastAsia"/>
         </w:rPr>
         <w:t>MicroBlaze</w:t>
       </w:r>
-      <w:proofErr w:type="spellEnd"/>
       <w:r>
         <w:rPr>
           <w:rFonts w:hint="eastAsia"/>
@@ -5667,14 +5654,12 @@
         </w:rPr>
         <w:t>模块产生的波特率出错。只要在顶层模块中加入一个时钟分频器，对输入时钟进行二分频，再作为系统时钟连接到</w:t>
       </w:r>
-      <w:proofErr w:type="spellStart"/>
       <w:r>
         <w:rPr>
           <w:rFonts w:hint="eastAsia"/>
         </w:rPr>
         <w:t>MicroBlaze</w:t>
       </w:r>
-      <w:proofErr w:type="spellEnd"/>
       <w:r>
         <w:rPr>
           <w:rFonts w:hint="eastAsia"/>
@@ -5747,7 +5732,6 @@
         </w:rPr>
         <w:t>我们最初将管脚约束添加在</w:t>
       </w:r>
-      <w:proofErr w:type="spellStart"/>
       <w:r>
         <w:rPr>
           <w:rFonts w:hint="eastAsia"/>
@@ -5755,11 +5739,7 @@
         <w:t>m</w:t>
       </w:r>
       <w:r>
-        <w:t>icroblaze</w:t>
-      </w:r>
-      <w:proofErr w:type="spellEnd"/>
-      <w:r>
-        <w:t>/data</w:t>
+        <w:t>icroblaze/data</w:t>
       </w:r>
       <w:r>
         <w:rPr>
@@ -5767,7 +5747,6 @@
         </w:rPr>
         <w:t>文件夹下自动生成的</w:t>
       </w:r>
-      <w:proofErr w:type="spellStart"/>
       <w:r>
         <w:rPr>
           <w:rFonts w:hint="eastAsia"/>
@@ -5777,20 +5756,14 @@
       <w:r>
         <w:t>icroblaze.ucf</w:t>
       </w:r>
-      <w:proofErr w:type="spellEnd"/>
       <w:r>
         <w:rPr>
           <w:rFonts w:hint="eastAsia"/>
         </w:rPr>
         <w:t>中，但是项目没有正确地把这个文件包含在内，导致管脚约束出现了一些问题。运行</w:t>
       </w:r>
-      <w:proofErr w:type="spellStart"/>
-      <w:r>
-        <w:t>PlanAhead</w:t>
-      </w:r>
-      <w:proofErr w:type="spellEnd"/>
-      <w:r>
-        <w:t xml:space="preserve"> – I/O Pin Planning</w:t>
+      <w:r>
+        <w:t>PlanAhead – I/O Pin Planning</w:t>
       </w:r>
       <w:r>
         <w:rPr>
@@ -5909,11 +5882,9 @@
         </w:rPr>
         <w:t>第二次调试中，我们发现可能的原因是</w:t>
       </w:r>
-      <w:proofErr w:type="spellStart"/>
       <w:r>
         <w:t>FSADJx</w:t>
       </w:r>
-      <w:proofErr w:type="spellEnd"/>
       <w:r>
         <w:rPr>
           <w:rFonts w:hint="eastAsia"/>
@@ -6111,7 +6082,6 @@
         </w:rPr>
         <w:t>管脚上的电压和</w:t>
       </w:r>
-      <w:proofErr w:type="spellStart"/>
       <w:r>
         <w:rPr>
           <w:rFonts w:hint="eastAsia"/>
@@ -6121,7 +6091,6 @@
       <w:r>
         <w:t>SADJx</w:t>
       </w:r>
-      <w:proofErr w:type="spellEnd"/>
       <w:r>
         <w:rPr>
           <w:rFonts w:hint="eastAsia"/>
@@ -6140,14 +6109,12 @@
         </w:rPr>
         <w:t>和</w:t>
       </w:r>
-      <w:proofErr w:type="spellStart"/>
       <w:r>
         <w:rPr>
           <w:rFonts w:hint="eastAsia"/>
         </w:rPr>
         <w:t>FSADJx</w:t>
       </w:r>
-      <w:proofErr w:type="spellEnd"/>
       <w:r>
         <w:rPr>
           <w:rFonts w:hint="eastAsia"/>
@@ -6178,14 +6145,12 @@
         </w:rPr>
         <w:t>和</w:t>
       </w:r>
-      <w:proofErr w:type="spellStart"/>
       <w:r>
         <w:rPr>
           <w:rFonts w:hint="eastAsia"/>
         </w:rPr>
         <w:t>FSADJx</w:t>
       </w:r>
-      <w:proofErr w:type="spellEnd"/>
       <w:r>
         <w:rPr>
           <w:rFonts w:hint="eastAsia"/>
@@ -6240,14 +6205,12 @@
         </w:rPr>
         <w:t>，</w:t>
       </w:r>
-      <w:proofErr w:type="spellStart"/>
       <w:r>
         <w:rPr>
           <w:rFonts w:hint="eastAsia"/>
         </w:rPr>
         <w:t>FSADJx</w:t>
       </w:r>
-      <w:proofErr w:type="spellEnd"/>
       <w:r>
         <w:rPr>
           <w:rFonts w:hint="eastAsia"/>
@@ -6278,3062 +6241,6 @@
         </w:rPr>
         <w:t>的输出满标电流减小，输出电压变化范围大大减小。暂时还没有找到解决方法。</w:t>
       </w:r>
-    </w:p>
-    <w:p>
-      <w:pPr>
-        <w:pStyle w:val="1"/>
-      </w:pPr>
-      <w:r>
-        <w:t xml:space="preserve">4 </w:t>
-      </w:r>
-      <w:r>
-        <w:rPr>
-          <w:rFonts w:hint="eastAsia"/>
-        </w:rPr>
-        <w:t>固件的改进与</w:t>
-      </w:r>
-      <w:r>
-        <w:rPr>
-          <w:rFonts w:hint="eastAsia"/>
-        </w:rPr>
-        <w:t>SPI</w:t>
-      </w:r>
-      <w:r>
-        <w:rPr>
-          <w:rFonts w:hint="eastAsia"/>
-        </w:rPr>
-        <w:t>接口的应用</w:t>
-      </w:r>
-    </w:p>
-    <w:p>
-      <w:pPr>
-        <w:pStyle w:val="a6"/>
-      </w:pPr>
-      <w:r>
-        <w:rPr>
-          <w:rFonts w:hint="eastAsia"/>
-        </w:rPr>
-        <w:t>为了尝试解决上板调试中遇到的问题，我们决定再次对固件进行改进，利用</w:t>
-      </w:r>
-      <w:r>
-        <w:rPr>
-          <w:rFonts w:hint="eastAsia"/>
-        </w:rPr>
-        <w:t>SPI</w:t>
-      </w:r>
-      <w:r>
-        <w:rPr>
-          <w:rFonts w:hint="eastAsia"/>
-        </w:rPr>
-        <w:t>接口读写</w:t>
-      </w:r>
-      <w:r>
-        <w:rPr>
-          <w:rFonts w:hint="eastAsia"/>
-        </w:rPr>
-        <w:t>AD</w:t>
-      </w:r>
-      <w:r>
-        <w:t>9715</w:t>
-      </w:r>
-      <w:r>
-        <w:rPr>
-          <w:rFonts w:hint="eastAsia"/>
-        </w:rPr>
-        <w:t>内部寄存器的值，控制其采用内部参考电阻，并启用自动校准等功能。</w:t>
-      </w:r>
-    </w:p>
-    <w:p>
-      <w:pPr>
-        <w:pStyle w:val="2"/>
-      </w:pPr>
-      <w:r>
-        <w:rPr>
-          <w:rFonts w:hint="eastAsia"/>
-        </w:rPr>
-        <w:t>4.1</w:t>
-      </w:r>
-      <w:r>
-        <w:t xml:space="preserve"> </w:t>
-      </w:r>
-      <w:r>
-        <w:rPr>
-          <w:rFonts w:hint="eastAsia"/>
-        </w:rPr>
-        <w:t>SPI</w:t>
-      </w:r>
-      <w:r>
-        <w:rPr>
-          <w:rFonts w:hint="eastAsia"/>
-        </w:rPr>
-        <w:t>通信的实现</w:t>
-      </w:r>
-    </w:p>
-    <w:p>
-      <w:pPr>
-        <w:pStyle w:val="a6"/>
-      </w:pPr>
-      <w:r>
-        <w:t>AD9715</w:t>
-      </w:r>
-      <w:r>
-        <w:rPr>
-          <w:rFonts w:hint="eastAsia"/>
-        </w:rPr>
-        <w:t>采用</w:t>
-      </w:r>
-      <w:r>
-        <w:rPr>
-          <w:rFonts w:hint="eastAsia"/>
-        </w:rPr>
-        <w:t>SPI</w:t>
-      </w:r>
-      <w:r>
-        <w:rPr>
-          <w:rFonts w:hint="eastAsia"/>
-        </w:rPr>
-        <w:t>进行通信，这是一种比较常见的通信协议，但是</w:t>
-      </w:r>
-      <w:r>
-        <w:rPr>
-          <w:rFonts w:hint="eastAsia"/>
-        </w:rPr>
-        <w:t>SPI</w:t>
-      </w:r>
-      <w:r>
-        <w:rPr>
-          <w:rFonts w:hint="eastAsia"/>
-        </w:rPr>
-        <w:t>缺少权威的规范标准，只有摩托罗拉的实用标准。所以各个厂商在芯片中使用的</w:t>
-      </w:r>
-      <w:r>
-        <w:rPr>
-          <w:rFonts w:hint="eastAsia"/>
-        </w:rPr>
-        <w:t>SPI</w:t>
-      </w:r>
-      <w:r>
-        <w:rPr>
-          <w:rFonts w:hint="eastAsia"/>
-        </w:rPr>
-        <w:t>信号定义和时序可能略有不同，比如</w:t>
-      </w:r>
-      <w:r>
-        <w:rPr>
-          <w:rFonts w:hint="eastAsia"/>
-        </w:rPr>
-        <w:t>AD9715</w:t>
-      </w:r>
-      <w:r>
-        <w:rPr>
-          <w:rFonts w:hint="eastAsia"/>
-        </w:rPr>
-        <w:t>采用的就是</w:t>
-      </w:r>
-      <w:r>
-        <w:rPr>
-          <w:rFonts w:hint="eastAsia"/>
-        </w:rPr>
-        <w:t>3</w:t>
-      </w:r>
-      <w:r>
-        <w:rPr>
-          <w:rFonts w:hint="eastAsia"/>
-        </w:rPr>
-        <w:t>线</w:t>
-      </w:r>
-      <w:r>
-        <w:rPr>
-          <w:rFonts w:hint="eastAsia"/>
-        </w:rPr>
-        <w:t>SPI</w:t>
-      </w:r>
-      <w:r>
-        <w:rPr>
-          <w:rFonts w:hint="eastAsia"/>
-        </w:rPr>
-        <w:t>，就是把常用的</w:t>
-      </w:r>
-      <w:r>
-        <w:rPr>
-          <w:rFonts w:hint="eastAsia"/>
-        </w:rPr>
-        <w:t>MISO</w:t>
-      </w:r>
-      <w:r>
-        <w:rPr>
-          <w:rFonts w:hint="eastAsia"/>
-        </w:rPr>
-        <w:t>、</w:t>
-      </w:r>
-      <w:r>
-        <w:rPr>
-          <w:rFonts w:hint="eastAsia"/>
-        </w:rPr>
-        <w:t>MOSI</w:t>
-      </w:r>
-      <w:r>
-        <w:rPr>
-          <w:rFonts w:hint="eastAsia"/>
-        </w:rPr>
-        <w:t>两个数据信号合成一个。这也造成了一些麻烦。</w:t>
-      </w:r>
-    </w:p>
-    <w:p>
-      <w:pPr>
-        <w:keepNext/>
-        <w:jc w:val="center"/>
-      </w:pPr>
-      <w:r>
-        <w:rPr>
-          <w:noProof/>
-        </w:rPr>
-        <w:drawing>
-          <wp:inline distT="0" distB="0" distL="0" distR="0" wp14:anchorId="2C996105" wp14:editId="795B01D6">
-            <wp:extent cx="4000220" cy="1247775"/>
-            <wp:effectExtent l="0" t="0" r="635" b="0"/>
-            <wp:docPr id="4" name="图片 4"/>
-            <wp:cNvGraphicFramePr>
-              <a:graphicFrameLocks xmlns:a="http://schemas.openxmlformats.org/drawingml/2006/main" noChangeAspect="1"/>
-            </wp:cNvGraphicFramePr>
-            <a:graphic xmlns:a="http://schemas.openxmlformats.org/drawingml/2006/main">
-              <a:graphicData uri="http://schemas.openxmlformats.org/drawingml/2006/picture">
-                <pic:pic xmlns:pic="http://schemas.openxmlformats.org/drawingml/2006/picture">
-                  <pic:nvPicPr>
-                    <pic:cNvPr id="1" name=""/>
-                    <pic:cNvPicPr/>
-                  </pic:nvPicPr>
-                  <pic:blipFill rotWithShape="1">
-                    <a:blip r:embed="rId27"/>
-                    <a:srcRect l="28714" t="44647" r="31917" b="33512"/>
-                    <a:stretch/>
-                  </pic:blipFill>
-                  <pic:spPr bwMode="auto">
-                    <a:xfrm>
-                      <a:off x="0" y="0"/>
-                      <a:ext cx="4009470" cy="1250660"/>
-                    </a:xfrm>
-                    <a:prstGeom prst="rect">
-                      <a:avLst/>
-                    </a:prstGeom>
-                    <a:ln>
-                      <a:noFill/>
-                    </a:ln>
-                    <a:extLst>
-                      <a:ext uri="{53640926-AAD7-44D8-BBD7-CCE9431645EC}">
-                        <a14:shadowObscured xmlns:a14="http://schemas.microsoft.com/office/drawing/2010/main"/>
-                      </a:ext>
-                    </a:extLst>
-                  </pic:spPr>
-                </pic:pic>
-              </a:graphicData>
-            </a:graphic>
-          </wp:inline>
-        </w:drawing>
-      </w:r>
-    </w:p>
-    <w:p>
-      <w:pPr>
-        <w:pStyle w:val="af4"/>
-        <w:jc w:val="center"/>
-      </w:pPr>
-      <w:r>
-        <w:rPr>
-          <w:rFonts w:hint="eastAsia"/>
-        </w:rPr>
-        <w:t>图</w:t>
-      </w:r>
-      <w:r>
-        <w:rPr>
-          <w:rFonts w:hint="eastAsia"/>
-        </w:rPr>
-        <w:t xml:space="preserve"> </w:t>
-      </w:r>
-      <w:r>
-        <w:fldChar w:fldCharType="begin"/>
-      </w:r>
-      <w:r>
-        <w:instrText xml:space="preserve"> </w:instrText>
-      </w:r>
-      <w:r>
-        <w:rPr>
-          <w:rFonts w:hint="eastAsia"/>
-        </w:rPr>
-        <w:instrText xml:space="preserve">SEQ </w:instrText>
-      </w:r>
-      <w:r>
-        <w:rPr>
-          <w:rFonts w:hint="eastAsia"/>
-        </w:rPr>
-        <w:instrText>图</w:instrText>
-      </w:r>
-      <w:r>
-        <w:rPr>
-          <w:rFonts w:hint="eastAsia"/>
-        </w:rPr>
-        <w:instrText xml:space="preserve"> \* ARABIC</w:instrText>
-      </w:r>
-      <w:r>
-        <w:instrText xml:space="preserve"> </w:instrText>
-      </w:r>
-      <w:r>
-        <w:fldChar w:fldCharType="separate"/>
-      </w:r>
-      <w:r>
-        <w:rPr>
-          <w:noProof/>
-        </w:rPr>
-        <w:t>17</w:t>
-      </w:r>
-      <w:r>
-        <w:fldChar w:fldCharType="end"/>
-      </w:r>
-      <w:r>
-        <w:t xml:space="preserve"> </w:t>
-      </w:r>
-      <w:r>
-        <w:rPr>
-          <w:rFonts w:hint="eastAsia"/>
-        </w:rPr>
-        <w:t>AD</w:t>
-      </w:r>
-      <w:r>
-        <w:t>9715 SPI</w:t>
-      </w:r>
-      <w:r>
-        <w:rPr>
-          <w:rFonts w:hint="eastAsia"/>
-        </w:rPr>
-        <w:t>接口时序</w:t>
-      </w:r>
-      <w:r>
-        <w:fldChar w:fldCharType="begin"/>
-      </w:r>
-      <w:r>
-        <w:instrText xml:space="preserve"> </w:instrText>
-      </w:r>
-      <w:r>
-        <w:rPr>
-          <w:rFonts w:hint="eastAsia"/>
-        </w:rPr>
-        <w:instrText>REF _Ref491594076 \r \h</w:instrText>
-      </w:r>
-      <w:r>
-        <w:instrText xml:space="preserve"> </w:instrText>
-      </w:r>
-      <w:r>
-        <w:fldChar w:fldCharType="separate"/>
-      </w:r>
-      <w:r>
-        <w:t xml:space="preserve">[4] </w:t>
-      </w:r>
-      <w:r>
-        <w:fldChar w:fldCharType="end"/>
-      </w:r>
-    </w:p>
-    <w:p>
-      <w:pPr>
-        <w:pStyle w:val="a6"/>
-      </w:pPr>
-      <w:r>
-        <w:rPr>
-          <w:rFonts w:hint="eastAsia"/>
-        </w:rPr>
-        <w:lastRenderedPageBreak/>
-        <w:t>AD9715 SPI</w:t>
-      </w:r>
-      <w:r>
-        <w:rPr>
-          <w:rFonts w:hint="eastAsia"/>
-        </w:rPr>
-        <w:t>接口时序如上图所示，一个消息周期分为两个阶段，具体在第一周的报告中已经描述过。下面我们需要考虑的就是如何实现</w:t>
-      </w:r>
-      <w:r>
-        <w:rPr>
-          <w:rFonts w:hint="eastAsia"/>
-        </w:rPr>
-        <w:t>SPI</w:t>
-      </w:r>
-      <w:r>
-        <w:rPr>
-          <w:rFonts w:hint="eastAsia"/>
-        </w:rPr>
-        <w:t>的读写功能。</w:t>
-      </w:r>
-    </w:p>
-    <w:p>
-      <w:pPr>
-        <w:pStyle w:val="3"/>
-      </w:pPr>
-      <w:r>
-        <w:rPr>
-          <w:rFonts w:hint="eastAsia"/>
-        </w:rPr>
-        <w:t>4.1.1</w:t>
-      </w:r>
-      <w:r>
-        <w:t xml:space="preserve"> </w:t>
-      </w:r>
-      <w:r>
-        <w:rPr>
-          <w:rFonts w:hint="eastAsia"/>
-        </w:rPr>
-        <w:t>方案一</w:t>
-      </w:r>
-      <w:r>
-        <w:rPr>
-          <w:rFonts w:hint="eastAsia"/>
-        </w:rPr>
-        <w:t xml:space="preserve"> </w:t>
-      </w:r>
-      <w:r>
-        <w:rPr>
-          <w:rFonts w:hint="eastAsia"/>
-        </w:rPr>
-        <w:t>利用</w:t>
-      </w:r>
-      <w:r>
-        <w:rPr>
-          <w:rFonts w:hint="eastAsia"/>
-        </w:rPr>
-        <w:t>X</w:t>
-      </w:r>
-      <w:r>
-        <w:t>ilinx</w:t>
-      </w:r>
-      <w:r>
-        <w:rPr>
-          <w:rFonts w:hint="eastAsia"/>
-        </w:rPr>
-        <w:t>提供的</w:t>
-      </w:r>
-      <w:r>
-        <w:rPr>
-          <w:rFonts w:hint="eastAsia"/>
-        </w:rPr>
-        <w:t>SPI</w:t>
-      </w:r>
-      <w:r>
-        <w:t xml:space="preserve"> </w:t>
-      </w:r>
-      <w:r>
-        <w:rPr>
-          <w:rFonts w:hint="eastAsia"/>
-        </w:rPr>
-        <w:t>IP</w:t>
-      </w:r>
-      <w:r>
-        <w:rPr>
-          <w:rFonts w:hint="eastAsia"/>
-        </w:rPr>
-        <w:t>核</w:t>
-      </w:r>
-    </w:p>
-    <w:p>
-      <w:pPr>
-        <w:pStyle w:val="a6"/>
-      </w:pPr>
-      <w:r>
-        <w:t>Xilinx</w:t>
-      </w:r>
-      <w:r>
-        <w:rPr>
-          <w:rFonts w:hint="eastAsia"/>
-        </w:rPr>
-        <w:t>提供了一些</w:t>
-      </w:r>
-      <w:r>
-        <w:rPr>
-          <w:rFonts w:hint="eastAsia"/>
-        </w:rPr>
-        <w:t>SPI</w:t>
-      </w:r>
-      <w:r>
-        <w:rPr>
-          <w:rFonts w:hint="eastAsia"/>
-        </w:rPr>
-        <w:t>相关的</w:t>
-      </w:r>
-      <w:r>
-        <w:rPr>
-          <w:rFonts w:hint="eastAsia"/>
-        </w:rPr>
-        <w:t>IP</w:t>
-      </w:r>
-      <w:r>
-        <w:rPr>
-          <w:rFonts w:hint="eastAsia"/>
-        </w:rPr>
-        <w:t>核，不过在</w:t>
-      </w:r>
-      <w:r>
-        <w:rPr>
-          <w:rFonts w:hint="eastAsia"/>
-        </w:rPr>
-        <w:t>V</w:t>
-      </w:r>
-      <w:r>
-        <w:t>irtex-4</w:t>
-      </w:r>
-      <w:r>
-        <w:rPr>
-          <w:rFonts w:hint="eastAsia"/>
-        </w:rPr>
-        <w:t>系列上能够使用的比较少。</w:t>
-      </w:r>
-      <w:r>
-        <w:rPr>
-          <w:rFonts w:hint="eastAsia"/>
-        </w:rPr>
-        <w:t>IP</w:t>
-      </w:r>
-      <w:r>
-        <w:rPr>
-          <w:rFonts w:hint="eastAsia"/>
-        </w:rPr>
-        <w:t>核添加向导中只能找到</w:t>
-      </w:r>
-      <w:r>
-        <w:rPr>
-          <w:rFonts w:hint="eastAsia"/>
-        </w:rPr>
-        <w:t>S</w:t>
-      </w:r>
-      <w:r>
-        <w:t>PI 4.2</w:t>
-      </w:r>
-      <w:r>
-        <w:rPr>
-          <w:rFonts w:hint="eastAsia"/>
-        </w:rPr>
-        <w:t>的</w:t>
-      </w:r>
-      <w:r>
-        <w:rPr>
-          <w:rFonts w:hint="eastAsia"/>
-        </w:rPr>
-        <w:t>IP</w:t>
-      </w:r>
-      <w:r>
-        <w:rPr>
-          <w:rFonts w:hint="eastAsia"/>
-        </w:rPr>
-        <w:t>核。</w:t>
-      </w:r>
-    </w:p>
-    <w:p>
-      <w:pPr>
-        <w:keepNext/>
-        <w:jc w:val="center"/>
-      </w:pPr>
-      <w:r>
-        <w:rPr>
-          <w:noProof/>
-        </w:rPr>
-        <w:drawing>
-          <wp:inline distT="0" distB="0" distL="0" distR="0">
-            <wp:extent cx="3507105" cy="2505075"/>
-            <wp:effectExtent l="0" t="0" r="0" b="9525"/>
-            <wp:docPr id="5" name="图片 5" descr="H ierarchy &#10;test brOIOI &#10;xc4vsx55-IOff1148 &#10;microblaze_top (microblaze_top.v &#10;microblaze_i - &#10;microblaze (micro &#10;rst_generator_O - rst_generator ( &#10;- clk_generator ( &#10;microblaze_top.ucf &#10;Processes: microblaze_top.ucf &#10;user Constraints &#10;Edit Constraints (Text) &#10;Li braries &#10;Console &#10;Xilinx Platform &#10;Xilinx EDK 14.7 Build EDK P. 20131013 &#10;Copyright (c) I ggS—2012 Xilinx, Inc. &#10;Launching xps GUI. &#10;The IP Catalog has been reloaded. &#10;ISE Project Navigator (9.20131013) - .xise - &#10;[Design Summary (Programming File Generated)] &#10;Eile Edit yiew Pcoject Source erocess Tools Window La20ut Help &#10;Functi n &#10;• Pinal ri.ing sco &#10;1 n F 1 les Results &#10;New Sou rce Wiza rd &#10;Coregen or Archi tecture Wizard IF &#10;w by &#10;Na me &#10;q RXAUI &#10;S?' 4.2 &#10;S?' 4.2 &#10;q &#10;SPI-4.2 &#10;q &#10;SPI-4.2 &#10;q &#10;SPI-4.2 &#10;Catalog: &#10;All &#10;All rights reserved. &#10;Find &#10;Version &#10;10.5 &#10;11.2 &#10;11.3 &#10;11.4 &#10;AX14 &#10;only IF &#10;patible with chosen part &#10;status (08/21/2017 &#10;ple.entation State: &#10;• 'arnings: &#10;• Routing &#10;Results: &#10;arni ngs &#10;ion &#10;49, 152 &#10;Console &#10;Add a new source to the project &#10;W ngs &#10;File Generated &#10;81 Warnin &#10;S i ends &#10;Completelv Routed &#10;Constraints Met &#10;45 new &#10;14:58 &#10;2017/8/21 "/>
-            <wp:cNvGraphicFramePr>
-              <a:graphicFrameLocks xmlns:a="http://schemas.openxmlformats.org/drawingml/2006/main" noChangeAspect="1"/>
-            </wp:cNvGraphicFramePr>
-            <a:graphic xmlns:a="http://schemas.openxmlformats.org/drawingml/2006/main">
-              <a:graphicData uri="http://schemas.openxmlformats.org/drawingml/2006/picture">
-                <pic:pic xmlns:pic="http://schemas.openxmlformats.org/drawingml/2006/picture">
-                  <pic:nvPicPr>
-                    <pic:cNvPr id="0" name="Picture 6" descr="H ierarchy &#10;test brOIOI &#10;xc4vsx55-IOff1148 &#10;microblaze_top (microblaze_top.v &#10;microblaze_i - &#10;microblaze (micro &#10;rst_generator_O - rst_generator ( &#10;- clk_generator ( &#10;microblaze_top.ucf &#10;Processes: microblaze_top.ucf &#10;user Constraints &#10;Edit Constraints (Text) &#10;Li braries &#10;Console &#10;Xilinx Platform &#10;Xilinx EDK 14.7 Build EDK P. 20131013 &#10;Copyright (c) I ggS—2012 Xilinx, Inc. &#10;Launching xps GUI. &#10;The IP Catalog has been reloaded. &#10;ISE Project Navigator (9.20131013) - .xise - &#10;[Design Summary (Programming File Generated)] &#10;Eile Edit yiew Pcoject Source erocess Tools Window La20ut Help &#10;Functi n &#10;• Pinal ri.ing sco &#10;1 n F 1 les Results &#10;New Sou rce Wiza rd &#10;Coregen or Archi tecture Wizard IF &#10;w by &#10;Na me &#10;q RXAUI &#10;S?' 4.2 &#10;S?' 4.2 &#10;q &#10;SPI-4.2 &#10;q &#10;SPI-4.2 &#10;q &#10;SPI-4.2 &#10;Catalog: &#10;All &#10;All rights reserved. &#10;Find &#10;Version &#10;10.5 &#10;11.2 &#10;11.3 &#10;11.4 &#10;AX14 &#10;only IF &#10;patible with chosen part &#10;status (08/21/2017 &#10;ple.entation State: &#10;• 'arnings: &#10;• Routing &#10;Results: &#10;arni ngs &#10;ion &#10;49, 152 &#10;Console &#10;Add a new source to the project &#10;W ngs &#10;File Generated &#10;81 Warnin &#10;S i ends &#10;Completelv Routed &#10;Constraints Met &#10;45 new &#10;14:58 &#10;2017/8/21 "/>
-                    <pic:cNvPicPr>
-                      <a:picLocks noChangeAspect="1" noChangeArrowheads="1"/>
-                    </pic:cNvPicPr>
-                  </pic:nvPicPr>
-                  <pic:blipFill rotWithShape="1">
-                    <a:blip r:embed="rId28">
-                      <a:extLst>
-                        <a:ext uri="{28A0092B-C50C-407E-A947-70E740481C1C}">
-                          <a14:useLocalDpi xmlns:a14="http://schemas.microsoft.com/office/drawing/2010/main" val="0"/>
-                        </a:ext>
-                      </a:extLst>
-                    </a:blip>
-                    <a:srcRect l="24384" t="11565" r="31359" b="32208"/>
-                    <a:stretch/>
-                  </pic:blipFill>
-                  <pic:spPr bwMode="auto">
-                    <a:xfrm>
-                      <a:off x="0" y="0"/>
-                      <a:ext cx="3508857" cy="2506326"/>
-                    </a:xfrm>
-                    <a:prstGeom prst="rect">
-                      <a:avLst/>
-                    </a:prstGeom>
-                    <a:noFill/>
-                    <a:ln>
-                      <a:noFill/>
-                    </a:ln>
-                    <a:extLst>
-                      <a:ext uri="{53640926-AAD7-44D8-BBD7-CCE9431645EC}">
-                        <a14:shadowObscured xmlns:a14="http://schemas.microsoft.com/office/drawing/2010/main"/>
-                      </a:ext>
-                    </a:extLst>
-                  </pic:spPr>
-                </pic:pic>
-              </a:graphicData>
-            </a:graphic>
-          </wp:inline>
-        </w:drawing>
-      </w:r>
-    </w:p>
-    <w:p>
-      <w:pPr>
-        <w:pStyle w:val="af4"/>
-        <w:jc w:val="center"/>
-      </w:pPr>
-      <w:r>
-        <w:rPr>
-          <w:rFonts w:hint="eastAsia"/>
-        </w:rPr>
-        <w:t>图</w:t>
-      </w:r>
-      <w:r>
-        <w:rPr>
-          <w:rFonts w:hint="eastAsia"/>
-        </w:rPr>
-        <w:t xml:space="preserve"> </w:t>
-      </w:r>
-      <w:r>
-        <w:fldChar w:fldCharType="begin"/>
-      </w:r>
-      <w:r>
-        <w:instrText xml:space="preserve"> </w:instrText>
-      </w:r>
-      <w:r>
-        <w:rPr>
-          <w:rFonts w:hint="eastAsia"/>
-        </w:rPr>
-        <w:instrText xml:space="preserve">SEQ </w:instrText>
-      </w:r>
-      <w:r>
-        <w:rPr>
-          <w:rFonts w:hint="eastAsia"/>
-        </w:rPr>
-        <w:instrText>图</w:instrText>
-      </w:r>
-      <w:r>
-        <w:rPr>
-          <w:rFonts w:hint="eastAsia"/>
-        </w:rPr>
-        <w:instrText xml:space="preserve"> \* ARABIC</w:instrText>
-      </w:r>
-      <w:r>
-        <w:instrText xml:space="preserve"> </w:instrText>
-      </w:r>
-      <w:r>
-        <w:fldChar w:fldCharType="separate"/>
-      </w:r>
-      <w:r>
-        <w:rPr>
-          <w:noProof/>
-        </w:rPr>
-        <w:t>18</w:t>
-      </w:r>
-      <w:r>
-        <w:fldChar w:fldCharType="end"/>
-      </w:r>
-      <w:r>
-        <w:t xml:space="preserve"> Virtex-4</w:t>
-      </w:r>
-      <w:r>
-        <w:rPr>
-          <w:rFonts w:hint="eastAsia"/>
-        </w:rPr>
-        <w:t>中</w:t>
-      </w:r>
-      <w:r>
-        <w:rPr>
-          <w:rFonts w:hint="eastAsia"/>
-        </w:rPr>
-        <w:t>SPI</w:t>
-      </w:r>
-      <w:r>
-        <w:rPr>
-          <w:rFonts w:hint="eastAsia"/>
-        </w:rPr>
-        <w:t>相关的</w:t>
-      </w:r>
-      <w:r>
-        <w:rPr>
-          <w:rFonts w:hint="eastAsia"/>
-        </w:rPr>
-        <w:t>IP</w:t>
-      </w:r>
-      <w:r>
-        <w:rPr>
-          <w:rFonts w:hint="eastAsia"/>
-        </w:rPr>
-        <w:t>核</w:t>
-      </w:r>
-    </w:p>
-    <w:p>
-      <w:pPr>
-        <w:pStyle w:val="a6"/>
-      </w:pPr>
-      <w:r>
-        <w:rPr>
-          <w:rFonts w:hint="eastAsia"/>
-        </w:rPr>
-        <w:t>SPI</w:t>
-      </w:r>
-      <w:r>
-        <w:t xml:space="preserve"> </w:t>
-      </w:r>
-      <w:r>
-        <w:rPr>
-          <w:rFonts w:hint="eastAsia"/>
-        </w:rPr>
-        <w:t>4.2</w:t>
-      </w:r>
-      <w:r>
-        <w:rPr>
-          <w:rFonts w:hint="eastAsia"/>
-        </w:rPr>
-        <w:t>是一种高速的芯片间通信协议，与我们常用的低速</w:t>
-      </w:r>
-      <w:r>
-        <w:rPr>
-          <w:rFonts w:hint="eastAsia"/>
-        </w:rPr>
-        <w:t>SPI</w:t>
-      </w:r>
-      <w:r>
-        <w:rPr>
-          <w:rFonts w:hint="eastAsia"/>
-        </w:rPr>
-        <w:t>通信接口似乎</w:t>
-      </w:r>
-      <w:r>
-        <w:rPr>
-          <w:rFonts w:hint="eastAsia"/>
-        </w:rPr>
-        <w:t>不太一样</w:t>
-      </w:r>
-      <w:r>
-        <w:rPr>
-          <w:rFonts w:hint="eastAsia"/>
-        </w:rPr>
-        <w:t>。</w:t>
-      </w:r>
-      <w:r>
-        <w:rPr>
-          <w:rFonts w:hint="eastAsia"/>
-        </w:rPr>
-        <w:t>不过，在</w:t>
-      </w:r>
-      <w:r>
-        <w:rPr>
-          <w:rFonts w:hint="eastAsia"/>
-        </w:rPr>
-        <w:t>XPS</w:t>
-      </w:r>
-      <w:r>
-        <w:rPr>
-          <w:rFonts w:hint="eastAsia"/>
-        </w:rPr>
-        <w:t>中还可以找到</w:t>
-      </w:r>
-      <w:r>
-        <w:rPr>
-          <w:rFonts w:hint="eastAsia"/>
-        </w:rPr>
-        <w:t>Xilinx</w:t>
-      </w:r>
-      <w:r>
-        <w:rPr>
-          <w:rFonts w:hint="eastAsia"/>
-        </w:rPr>
-        <w:t>提供的</w:t>
-      </w:r>
-      <w:r>
-        <w:rPr>
-          <w:rFonts w:hint="eastAsia"/>
-        </w:rPr>
-        <w:t>SPI</w:t>
-      </w:r>
-      <w:r>
-        <w:rPr>
-          <w:rFonts w:hint="eastAsia"/>
-        </w:rPr>
-        <w:t>外设。</w:t>
-      </w:r>
-    </w:p>
-    <w:p>
-      <w:pPr>
-        <w:keepNext/>
-        <w:jc w:val="center"/>
-      </w:pPr>
-      <w:r>
-        <w:rPr>
-          <w:noProof/>
-        </w:rPr>
-        <w:drawing>
-          <wp:inline distT="0" distB="0" distL="0" distR="0">
-            <wp:extent cx="3195491" cy="3028950"/>
-            <wp:effectExtent l="0" t="0" r="5080" b="0"/>
-            <wp:docPr id="6" name="图片 6" descr="ISE Project Navigator (9.20131013) - &#10;File Edit View Project Source Process &#10;System &#10;t E m the &quot;Available Peripher &#10;th or peripher &#10;console &#10;console &#10;Design &#10;H ierarchy &#10;test spi &#10;Simulati on &#10;xc4vsx55-IOff1148 &#10;microblaze (microblaze.xmp) &#10;Processes: microblaze &#10;Design Summary/Reports &#10;Design Utilities &#10;Manage Processor Design (XPS) &#10;Generate Top HDL Source &#10;Export Hardware Design To SDK wi. &#10;Li brarie &#10;To implement this design &#10;01 run the Generate Top HDL &#10;which references this design &#10;implement 01 analyze p &#10;Launching Design Summary/ Report Vi &#10;W ngs &#10;Base System Builder &#10;peripheral Configurati on &#10;add a peripheral, dr g &#10;click on the peripheral &#10;i 1 able peripherals &#10;Peripheral Names &#10;10 Devices &#10;Internal Peripherals &#10;Imb bram if cntlr &#10;xps_bra r &#10;xps_timebase wet &#10;xps_tl mer &#10;e) Peripherals &#10;o change &#10;Pa ra meter &#10;x ps_spl &#10;All &#10;Co re &#10;Generic SPI &#10;Co re &#10;C NUM SS BITS &#10;C NUM TRANSFER BITS &#10;C SCK RATIO &#10;Include Receive and Transmit FIFO &#10;use Interrupt &#10;dlmb cntlr &#10;Core: Imb bram if cntlr &#10;ilmb cntlr &#10;Core: Imb bram if cntlr &#10;arni ngs &#10;arni ngs &#10;9:51 &#10;2017/8/24 "/>
-            <wp:cNvGraphicFramePr>
-              <a:graphicFrameLocks xmlns:a="http://schemas.openxmlformats.org/drawingml/2006/main" noChangeAspect="1"/>
-            </wp:cNvGraphicFramePr>
-            <a:graphic xmlns:a="http://schemas.openxmlformats.org/drawingml/2006/main">
-              <a:graphicData uri="http://schemas.openxmlformats.org/drawingml/2006/picture">
-                <pic:pic xmlns:pic="http://schemas.openxmlformats.org/drawingml/2006/picture">
-                  <pic:nvPicPr>
-                    <pic:cNvPr id="0" name="Picture 8" descr="ISE Project Navigator (9.20131013) - &#10;File Edit View Project Source Process &#10;System &#10;t E m the &quot;Available Peripher &#10;th or peripher &#10;console &#10;console &#10;Design &#10;H ierarchy &#10;test spi &#10;Simulati on &#10;xc4vsx55-IOff1148 &#10;microblaze (microblaze.xmp) &#10;Processes: microblaze &#10;Design Summary/Reports &#10;Design Utilities &#10;Manage Processor Design (XPS) &#10;Generate Top HDL Source &#10;Export Hardware Design To SDK wi. &#10;Li brarie &#10;To implement this design &#10;01 run the Generate Top HDL &#10;which references this design &#10;implement 01 analyze p &#10;Launching Design Summary/ Report Vi &#10;W ngs &#10;Base System Builder &#10;peripheral Configurati on &#10;add a peripheral, dr g &#10;click on the peripheral &#10;i 1 able peripherals &#10;Peripheral Names &#10;10 Devices &#10;Internal Peripherals &#10;Imb bram if cntlr &#10;xps_bra r &#10;xps_timebase wet &#10;xps_tl mer &#10;e) Peripherals &#10;o change &#10;Pa ra meter &#10;x ps_spl &#10;All &#10;Co re &#10;Generic SPI &#10;Co re &#10;C NUM SS BITS &#10;C NUM TRANSFER BITS &#10;C SCK RATIO &#10;Include Receive and Transmit FIFO &#10;use Interrupt &#10;dlmb cntlr &#10;Core: Imb bram if cntlr &#10;ilmb cntlr &#10;Core: Imb bram if cntlr &#10;arni ngs &#10;arni ngs &#10;9:51 &#10;2017/8/24 "/>
-                    <pic:cNvPicPr>
-                      <a:picLocks noChangeAspect="1" noChangeArrowheads="1"/>
-                    </pic:cNvPicPr>
-                  </pic:nvPicPr>
-                  <pic:blipFill rotWithShape="1">
-                    <a:blip r:embed="rId29">
-                      <a:extLst>
-                        <a:ext uri="{28A0092B-C50C-407E-A947-70E740481C1C}">
-                          <a14:useLocalDpi xmlns:a14="http://schemas.microsoft.com/office/drawing/2010/main" val="0"/>
-                        </a:ext>
-                      </a:extLst>
-                    </a:blip>
-                    <a:srcRect l="22398" t="963" r="22147" b="5539"/>
-                    <a:stretch/>
-                  </pic:blipFill>
-                  <pic:spPr bwMode="auto">
-                    <a:xfrm>
-                      <a:off x="0" y="0"/>
-                      <a:ext cx="3203765" cy="3036793"/>
-                    </a:xfrm>
-                    <a:prstGeom prst="rect">
-                      <a:avLst/>
-                    </a:prstGeom>
-                    <a:noFill/>
-                    <a:ln>
-                      <a:noFill/>
-                    </a:ln>
-                    <a:extLst>
-                      <a:ext uri="{53640926-AAD7-44D8-BBD7-CCE9431645EC}">
-                        <a14:shadowObscured xmlns:a14="http://schemas.microsoft.com/office/drawing/2010/main"/>
-                      </a:ext>
-                    </a:extLst>
-                  </pic:spPr>
-                </pic:pic>
-              </a:graphicData>
-            </a:graphic>
-          </wp:inline>
-        </w:drawing>
-      </w:r>
-    </w:p>
-    <w:p>
-      <w:pPr>
-        <w:pStyle w:val="af4"/>
-        <w:jc w:val="center"/>
-      </w:pPr>
-      <w:r>
-        <w:rPr>
-          <w:rFonts w:hint="eastAsia"/>
-        </w:rPr>
-        <w:t>图</w:t>
-      </w:r>
-      <w:r>
-        <w:rPr>
-          <w:rFonts w:hint="eastAsia"/>
-        </w:rPr>
-        <w:t xml:space="preserve"> </w:t>
-      </w:r>
-      <w:r>
-        <w:fldChar w:fldCharType="begin"/>
-      </w:r>
-      <w:r>
-        <w:instrText xml:space="preserve"> </w:instrText>
-      </w:r>
-      <w:r>
-        <w:rPr>
-          <w:rFonts w:hint="eastAsia"/>
-        </w:rPr>
-        <w:instrText xml:space="preserve">SEQ </w:instrText>
-      </w:r>
-      <w:r>
-        <w:rPr>
-          <w:rFonts w:hint="eastAsia"/>
-        </w:rPr>
-        <w:instrText>图</w:instrText>
-      </w:r>
-      <w:r>
-        <w:rPr>
-          <w:rFonts w:hint="eastAsia"/>
-        </w:rPr>
-        <w:instrText xml:space="preserve"> \* ARABIC</w:instrText>
-      </w:r>
-      <w:r>
-        <w:instrText xml:space="preserve"> </w:instrText>
-      </w:r>
-      <w:r>
-        <w:fldChar w:fldCharType="separate"/>
-      </w:r>
-      <w:r>
-        <w:rPr>
-          <w:noProof/>
-        </w:rPr>
-        <w:t>19</w:t>
-      </w:r>
-      <w:r>
-        <w:fldChar w:fldCharType="end"/>
-      </w:r>
-      <w:r>
-        <w:t xml:space="preserve"> XPS</w:t>
-      </w:r>
-      <w:r>
-        <w:rPr>
-          <w:rFonts w:hint="eastAsia"/>
-        </w:rPr>
-        <w:t>中的</w:t>
-      </w:r>
-      <w:r>
-        <w:rPr>
-          <w:rFonts w:hint="eastAsia"/>
-        </w:rPr>
-        <w:t>SPI</w:t>
-      </w:r>
-      <w:r>
-        <w:rPr>
-          <w:rFonts w:hint="eastAsia"/>
-        </w:rPr>
-        <w:t>外设</w:t>
-      </w:r>
-    </w:p>
-    <w:p>
-      <w:pPr>
-        <w:pStyle w:val="a6"/>
-      </w:pPr>
-      <w:r>
-        <w:rPr>
-          <w:rFonts w:hint="eastAsia"/>
-        </w:rPr>
-        <w:t>问题在于，这个外设是基于四线</w:t>
-      </w:r>
-      <w:r>
-        <w:rPr>
-          <w:rFonts w:hint="eastAsia"/>
-        </w:rPr>
-        <w:t>SPI</w:t>
-      </w:r>
-      <w:r>
-        <w:rPr>
-          <w:rFonts w:hint="eastAsia"/>
-        </w:rPr>
-        <w:t>的。要用于</w:t>
-      </w:r>
-      <w:r>
-        <w:rPr>
-          <w:rFonts w:hint="eastAsia"/>
-        </w:rPr>
-        <w:t>AD9715</w:t>
-      </w:r>
-      <w:r>
-        <w:rPr>
-          <w:rFonts w:hint="eastAsia"/>
-        </w:rPr>
-        <w:t>的</w:t>
-      </w:r>
-      <w:r>
-        <w:rPr>
-          <w:rFonts w:hint="eastAsia"/>
-        </w:rPr>
-        <w:t>SPI</w:t>
-      </w:r>
-      <w:r>
-        <w:rPr>
-          <w:rFonts w:hint="eastAsia"/>
-        </w:rPr>
-        <w:t>通信，必须做一些修改。</w:t>
-      </w:r>
-    </w:p>
-    <w:p>
-      <w:pPr>
-        <w:keepNext/>
-        <w:jc w:val="center"/>
-      </w:pPr>
-      <w:r>
-        <w:rPr>
-          <w:rFonts w:ascii="Calibri" w:hAnsi="Calibri" w:cs="Calibri"/>
-          <w:noProof/>
-        </w:rPr>
-        <w:lastRenderedPageBreak/>
-        <w:drawing>
-          <wp:inline distT="0" distB="0" distL="0" distR="0">
-            <wp:extent cx="3267075" cy="2714625"/>
-            <wp:effectExtent l="0" t="0" r="9525" b="9525"/>
-            <wp:docPr id="7" name="图片 7" descr="SDS "/>
-            <wp:cNvGraphicFramePr>
-              <a:graphicFrameLocks xmlns:a="http://schemas.openxmlformats.org/drawingml/2006/main" noChangeAspect="1"/>
-            </wp:cNvGraphicFramePr>
-            <a:graphic xmlns:a="http://schemas.openxmlformats.org/drawingml/2006/main">
-              <a:graphicData uri="http://schemas.openxmlformats.org/drawingml/2006/picture">
-                <pic:pic xmlns:pic="http://schemas.openxmlformats.org/drawingml/2006/picture">
-                  <pic:nvPicPr>
-                    <pic:cNvPr id="0" name="Picture 10" descr="SDS "/>
-                    <pic:cNvPicPr>
-                      <a:picLocks noChangeAspect="1" noChangeArrowheads="1"/>
-                    </pic:cNvPicPr>
-                  </pic:nvPicPr>
-                  <pic:blipFill rotWithShape="1">
-                    <a:blip r:embed="rId30" cstate="print">
-                      <a:extLst>
-                        <a:ext uri="{28A0092B-C50C-407E-A947-70E740481C1C}">
-                          <a14:useLocalDpi xmlns:a14="http://schemas.microsoft.com/office/drawing/2010/main" val="0"/>
-                        </a:ext>
-                      </a:extLst>
-                    </a:blip>
-                    <a:srcRect l="15533" t="5138" r="22516" b="3349"/>
-                    <a:stretch/>
-                  </pic:blipFill>
-                  <pic:spPr bwMode="auto">
-                    <a:xfrm>
-                      <a:off x="0" y="0"/>
-                      <a:ext cx="3267525" cy="2714999"/>
-                    </a:xfrm>
-                    <a:prstGeom prst="rect">
-                      <a:avLst/>
-                    </a:prstGeom>
-                    <a:noFill/>
-                    <a:ln>
-                      <a:noFill/>
-                    </a:ln>
-                    <a:extLst>
-                      <a:ext uri="{53640926-AAD7-44D8-BBD7-CCE9431645EC}">
-                        <a14:shadowObscured xmlns:a14="http://schemas.microsoft.com/office/drawing/2010/main"/>
-                      </a:ext>
-                    </a:extLst>
-                  </pic:spPr>
-                </pic:pic>
-              </a:graphicData>
-            </a:graphic>
-          </wp:inline>
-        </w:drawing>
-      </w:r>
-    </w:p>
-    <w:p>
-      <w:pPr>
-        <w:pStyle w:val="af4"/>
-        <w:jc w:val="center"/>
-      </w:pPr>
-      <w:r>
-        <w:rPr>
-          <w:rFonts w:hint="eastAsia"/>
-        </w:rPr>
-        <w:t>图</w:t>
-      </w:r>
-      <w:r>
-        <w:rPr>
-          <w:rFonts w:hint="eastAsia"/>
-        </w:rPr>
-        <w:t xml:space="preserve"> </w:t>
-      </w:r>
-      <w:r>
-        <w:fldChar w:fldCharType="begin"/>
-      </w:r>
-      <w:r>
-        <w:instrText xml:space="preserve"> </w:instrText>
-      </w:r>
-      <w:r>
-        <w:rPr>
-          <w:rFonts w:hint="eastAsia"/>
-        </w:rPr>
-        <w:instrText xml:space="preserve">SEQ </w:instrText>
-      </w:r>
-      <w:r>
-        <w:rPr>
-          <w:rFonts w:hint="eastAsia"/>
-        </w:rPr>
-        <w:instrText>图</w:instrText>
-      </w:r>
-      <w:r>
-        <w:rPr>
-          <w:rFonts w:hint="eastAsia"/>
-        </w:rPr>
-        <w:instrText xml:space="preserve"> \* ARABIC</w:instrText>
-      </w:r>
-      <w:r>
-        <w:instrText xml:space="preserve"> </w:instrText>
-      </w:r>
-      <w:r>
-        <w:fldChar w:fldCharType="separate"/>
-      </w:r>
-      <w:r>
-        <w:rPr>
-          <w:noProof/>
-        </w:rPr>
-        <w:t>20</w:t>
-      </w:r>
-      <w:r>
-        <w:fldChar w:fldCharType="end"/>
-      </w:r>
-      <w:r>
-        <w:t xml:space="preserve"> </w:t>
-      </w:r>
-      <w:r>
-        <w:t>IOBUF</w:t>
-      </w:r>
-      <w:r>
-        <w:rPr>
-          <w:rFonts w:hint="eastAsia"/>
-        </w:rPr>
-        <w:t>结构</w:t>
-      </w:r>
-    </w:p>
-    <w:p>
-      <w:pPr>
-        <w:pStyle w:val="a6"/>
-      </w:pPr>
-      <w:r>
-        <w:rPr>
-          <w:rFonts w:hint="eastAsia"/>
-        </w:rPr>
-        <w:t>王老师提出可以用上图所示的</w:t>
-      </w:r>
-      <w:r>
-        <w:rPr>
-          <w:rFonts w:hint="eastAsia"/>
-        </w:rPr>
-        <w:t>IOBUF</w:t>
-      </w:r>
-      <w:r>
-        <w:rPr>
-          <w:rFonts w:hint="eastAsia"/>
-        </w:rPr>
-        <w:t>结构将四线</w:t>
-      </w:r>
-      <w:r>
-        <w:rPr>
-          <w:rFonts w:hint="eastAsia"/>
-        </w:rPr>
-        <w:t>SPI</w:t>
-      </w:r>
-      <w:r>
-        <w:rPr>
-          <w:rFonts w:hint="eastAsia"/>
-        </w:rPr>
-        <w:t>的</w:t>
-      </w:r>
-      <w:r>
-        <w:rPr>
-          <w:rFonts w:hint="eastAsia"/>
-        </w:rPr>
-        <w:t>SDO</w:t>
-      </w:r>
-      <w:r>
-        <w:rPr>
-          <w:rFonts w:hint="eastAsia"/>
-        </w:rPr>
-        <w:t>、</w:t>
-      </w:r>
-      <w:r>
-        <w:rPr>
-          <w:rFonts w:hint="eastAsia"/>
-        </w:rPr>
-        <w:t>SDI</w:t>
-      </w:r>
-      <w:r>
-        <w:rPr>
-          <w:rFonts w:hint="eastAsia"/>
-        </w:rPr>
-        <w:t>两个信号合并为</w:t>
-      </w:r>
-      <w:r>
-        <w:rPr>
-          <w:rFonts w:hint="eastAsia"/>
-        </w:rPr>
-        <w:t>SDIO</w:t>
-      </w:r>
-      <w:r>
-        <w:rPr>
-          <w:rFonts w:hint="eastAsia"/>
-        </w:rPr>
-        <w:t>一个信号。这确实是一种可行的方法，但是由于</w:t>
-      </w:r>
-      <w:r>
-        <w:rPr>
-          <w:rFonts w:hint="eastAsia"/>
-        </w:rPr>
-        <w:t>SPI</w:t>
-      </w:r>
-      <w:r>
-        <w:rPr>
-          <w:rFonts w:hint="eastAsia"/>
-        </w:rPr>
-        <w:t>的</w:t>
-      </w:r>
-      <w:r>
-        <w:rPr>
-          <w:rFonts w:hint="eastAsia"/>
-        </w:rPr>
-        <w:t>IP</w:t>
-      </w:r>
-      <w:r>
-        <w:rPr>
-          <w:rFonts w:hint="eastAsia"/>
-        </w:rPr>
-        <w:t>核是</w:t>
-      </w:r>
-      <w:r>
-        <w:rPr>
-          <w:rFonts w:hint="eastAsia"/>
-        </w:rPr>
-        <w:t>Xilinx</w:t>
-      </w:r>
-      <w:r>
-        <w:rPr>
-          <w:rFonts w:hint="eastAsia"/>
-        </w:rPr>
-        <w:t>提供的，我们无法直接修改，有很多不方便的地方。比如，</w:t>
-      </w:r>
-      <w:r>
-        <w:rPr>
-          <w:rFonts w:hint="eastAsia"/>
-        </w:rPr>
-        <w:t>AD99715</w:t>
-      </w:r>
-      <w:r>
-        <w:rPr>
-          <w:rFonts w:hint="eastAsia"/>
-        </w:rPr>
-        <w:t>的读时序要求先从</w:t>
-      </w:r>
-      <w:r>
-        <w:rPr>
-          <w:rFonts w:hint="eastAsia"/>
-        </w:rPr>
-        <w:t>SPI</w:t>
-      </w:r>
-      <w:r>
-        <w:rPr>
-          <w:rFonts w:hint="eastAsia"/>
-        </w:rPr>
-        <w:t>写入一个字节的控制信号，然后</w:t>
-      </w:r>
-      <w:r>
-        <w:rPr>
-          <w:rFonts w:hint="eastAsia"/>
-        </w:rPr>
-        <w:t>AD9715</w:t>
-      </w:r>
-      <w:r>
-        <w:rPr>
-          <w:rFonts w:hint="eastAsia"/>
-        </w:rPr>
-        <w:t>会立即将一个字节的数据通过</w:t>
-      </w:r>
-      <w:r>
-        <w:rPr>
-          <w:rFonts w:hint="eastAsia"/>
-        </w:rPr>
-        <w:t>SPI</w:t>
-      </w:r>
-      <w:r>
-        <w:rPr>
-          <w:rFonts w:hint="eastAsia"/>
-        </w:rPr>
-        <w:t>输出。这就要求</w:t>
-      </w:r>
-      <w:r>
-        <w:rPr>
-          <w:rFonts w:hint="eastAsia"/>
-        </w:rPr>
-        <w:t>SDIO</w:t>
-      </w:r>
-      <w:r>
-        <w:rPr>
-          <w:rFonts w:hint="eastAsia"/>
-        </w:rPr>
-        <w:t>的读写状态快速切换，必须要由硬件来完成。因为无法修改</w:t>
-      </w:r>
-      <w:r>
-        <w:rPr>
-          <w:rFonts w:hint="eastAsia"/>
-        </w:rPr>
-        <w:t>IP</w:t>
-      </w:r>
-      <w:r>
-        <w:rPr>
-          <w:rFonts w:hint="eastAsia"/>
-        </w:rPr>
-        <w:t>核，我们需要在顶层模块上对</w:t>
-      </w:r>
-      <w:proofErr w:type="spellStart"/>
-      <w:r>
-        <w:rPr>
-          <w:rFonts w:hint="eastAsia"/>
-        </w:rPr>
-        <w:t>SDi</w:t>
-      </w:r>
-      <w:proofErr w:type="spellEnd"/>
-      <w:r>
-        <w:rPr>
-          <w:rFonts w:hint="eastAsia"/>
-        </w:rPr>
-        <w:t>、</w:t>
-      </w:r>
-      <w:r>
-        <w:rPr>
-          <w:rFonts w:hint="eastAsia"/>
-        </w:rPr>
-        <w:t>SDO</w:t>
-      </w:r>
-      <w:r>
-        <w:rPr>
-          <w:rFonts w:hint="eastAsia"/>
-        </w:rPr>
-        <w:t>等信号进行处理，控制信号</w:t>
-      </w:r>
-      <w:r>
-        <w:rPr>
-          <w:rFonts w:hint="eastAsia"/>
-        </w:rPr>
-        <w:t>T</w:t>
-      </w:r>
-      <w:r>
-        <w:rPr>
-          <w:rFonts w:hint="eastAsia"/>
-        </w:rPr>
-        <w:t>的产生也相当麻烦。此外，使用</w:t>
-      </w:r>
-      <w:r>
-        <w:rPr>
-          <w:rFonts w:hint="eastAsia"/>
-        </w:rPr>
-        <w:t>SPI</w:t>
-      </w:r>
-      <w:r>
-        <w:t xml:space="preserve"> </w:t>
-      </w:r>
-      <w:r>
-        <w:rPr>
-          <w:rFonts w:hint="eastAsia"/>
-        </w:rPr>
-        <w:t>IP</w:t>
-      </w:r>
-      <w:r>
-        <w:rPr>
-          <w:rFonts w:hint="eastAsia"/>
-        </w:rPr>
-        <w:t>核意味着我们需要用两个固件来控制</w:t>
-      </w:r>
-      <w:r>
-        <w:rPr>
-          <w:rFonts w:hint="eastAsia"/>
-        </w:rPr>
-        <w:t>AD9715</w:t>
-      </w:r>
-      <w:r>
-        <w:rPr>
-          <w:rFonts w:hint="eastAsia"/>
-        </w:rPr>
-        <w:t>，让人觉得比较奇怪。因此最后我们决定还是在原来的固件中重新实现一个</w:t>
-      </w:r>
-      <w:r>
-        <w:rPr>
-          <w:rFonts w:hint="eastAsia"/>
-        </w:rPr>
-        <w:t>SPI</w:t>
-      </w:r>
-      <w:r>
-        <w:rPr>
-          <w:rFonts w:hint="eastAsia"/>
-        </w:rPr>
-        <w:t>通信模块。</w:t>
-      </w:r>
-    </w:p>
-    <w:p>
-      <w:pPr>
-        <w:pStyle w:val="3"/>
-      </w:pPr>
-      <w:r>
-        <w:rPr>
-          <w:rFonts w:hint="eastAsia"/>
-        </w:rPr>
-        <w:t>4.1.2</w:t>
-      </w:r>
-      <w:r>
-        <w:t xml:space="preserve"> </w:t>
-      </w:r>
-      <w:r>
-        <w:rPr>
-          <w:rFonts w:hint="eastAsia"/>
-        </w:rPr>
-        <w:t>方案二</w:t>
-      </w:r>
-      <w:r>
-        <w:rPr>
-          <w:rFonts w:hint="eastAsia"/>
-        </w:rPr>
-        <w:t xml:space="preserve"> </w:t>
-      </w:r>
-      <w:r>
-        <w:rPr>
-          <w:rFonts w:hint="eastAsia"/>
-        </w:rPr>
-        <w:t>在原来的固件中实现</w:t>
-      </w:r>
-      <w:r>
-        <w:rPr>
-          <w:rFonts w:hint="eastAsia"/>
-        </w:rPr>
-        <w:t>SPI</w:t>
-      </w:r>
-      <w:r>
-        <w:rPr>
-          <w:rFonts w:hint="eastAsia"/>
-        </w:rPr>
-        <w:t>通信模块</w:t>
-      </w:r>
-    </w:p>
-    <w:p>
-      <w:pPr>
-        <w:pStyle w:val="a6"/>
-      </w:pPr>
-      <w:r>
-        <w:rPr>
-          <w:rFonts w:hint="eastAsia"/>
-        </w:rPr>
-        <w:t>为了实现</w:t>
-      </w:r>
-      <w:r>
-        <w:rPr>
-          <w:rFonts w:hint="eastAsia"/>
-        </w:rPr>
-        <w:t>SPI</w:t>
-      </w:r>
-      <w:r>
-        <w:rPr>
-          <w:rFonts w:hint="eastAsia"/>
-        </w:rPr>
-        <w:t>通信，</w:t>
-      </w:r>
-      <w:r>
-        <w:rPr>
-          <w:rFonts w:hint="eastAsia"/>
-        </w:rPr>
-        <w:t>我们需要对原来的固件进行升级。升级后的固件寄存器格式如下表所示。</w:t>
-      </w:r>
-    </w:p>
-    <w:p>
-      <w:pPr>
-        <w:pStyle w:val="a6"/>
-      </w:pPr>
-      <w:r>
-        <w:rPr>
-          <w:rFonts w:hint="eastAsia"/>
-        </w:rPr>
-        <w:t>其中，寄存器</w:t>
-      </w:r>
-      <w:r>
-        <w:rPr>
-          <w:rFonts w:hint="eastAsia"/>
-        </w:rPr>
-        <w:t>3</w:t>
-      </w:r>
-      <w:r>
-        <w:rPr>
-          <w:rFonts w:hint="eastAsia"/>
-        </w:rPr>
-        <w:t>（</w:t>
-      </w:r>
-      <w:r>
-        <w:rPr>
-          <w:rFonts w:hint="eastAsia"/>
-        </w:rPr>
-        <w:t>D</w:t>
-      </w:r>
-      <w:r>
-        <w:t>AC_SPI</w:t>
-      </w:r>
-      <w:r>
-        <w:rPr>
-          <w:rFonts w:hint="eastAsia"/>
-        </w:rPr>
-        <w:t>）是</w:t>
-      </w:r>
-      <w:r>
-        <w:rPr>
-          <w:rFonts w:hint="eastAsia"/>
-        </w:rPr>
-        <w:t>SPI</w:t>
-      </w:r>
-      <w:r>
-        <w:rPr>
-          <w:rFonts w:hint="eastAsia"/>
-        </w:rPr>
-        <w:t>控制寄存器。如果向</w:t>
-      </w:r>
-      <w:r>
-        <w:rPr>
-          <w:rFonts w:hint="eastAsia"/>
-        </w:rPr>
-        <w:t>DAC_SPI</w:t>
-      </w:r>
-      <w:r>
-        <w:rPr>
-          <w:rFonts w:hint="eastAsia"/>
-        </w:rPr>
-        <w:t>中写入数据，固件会自动通过</w:t>
-      </w:r>
-      <w:r>
-        <w:rPr>
-          <w:rFonts w:hint="eastAsia"/>
-        </w:rPr>
-        <w:t>SPI</w:t>
-      </w:r>
-      <w:r>
-        <w:rPr>
-          <w:rFonts w:hint="eastAsia"/>
-        </w:rPr>
-        <w:t>接口读写相应的数据。其中，第</w:t>
-      </w:r>
-      <w:r>
-        <w:rPr>
-          <w:rFonts w:hint="eastAsia"/>
-        </w:rPr>
-        <w:t>15</w:t>
-      </w:r>
-      <w:r>
-        <w:rPr>
-          <w:rFonts w:hint="eastAsia"/>
-        </w:rPr>
-        <w:t>至第</w:t>
-      </w:r>
-      <w:r>
-        <w:rPr>
-          <w:rFonts w:hint="eastAsia"/>
-        </w:rPr>
-        <w:t>8</w:t>
-      </w:r>
-      <w:r>
-        <w:t xml:space="preserve"> </w:t>
-      </w:r>
-      <w:r>
-        <w:rPr>
-          <w:rFonts w:hint="eastAsia"/>
-        </w:rPr>
-        <w:t>bit</w:t>
-      </w:r>
-      <w:r>
-        <w:rPr>
-          <w:rFonts w:hint="eastAsia"/>
-        </w:rPr>
-        <w:t>是</w:t>
-      </w:r>
-      <w:r>
-        <w:rPr>
-          <w:rFonts w:hint="eastAsia"/>
-        </w:rPr>
-        <w:t>SPI</w:t>
-      </w:r>
-      <w:r>
-        <w:rPr>
-          <w:rFonts w:hint="eastAsia"/>
-        </w:rPr>
-        <w:t>指令位，按照</w:t>
-      </w:r>
-      <w:r>
-        <w:rPr>
-          <w:rFonts w:hint="eastAsia"/>
-        </w:rPr>
-        <w:t>AD9715</w:t>
-      </w:r>
-      <w:r>
-        <w:rPr>
-          <w:rFonts w:hint="eastAsia"/>
-        </w:rPr>
-        <w:t>数据手册中的定义，决定了数据的读写方向和地址。不过我们的固件只支持一次读写一个字节。如果第</w:t>
-      </w:r>
-      <w:r>
-        <w:rPr>
-          <w:rFonts w:hint="eastAsia"/>
-        </w:rPr>
-        <w:t>15</w:t>
-      </w:r>
-      <w:r>
-        <w:t xml:space="preserve"> </w:t>
-      </w:r>
-      <w:r>
-        <w:rPr>
-          <w:rFonts w:hint="eastAsia"/>
-        </w:rPr>
-        <w:t>bit</w:t>
-      </w:r>
-      <w:r>
-        <w:rPr>
-          <w:rFonts w:hint="eastAsia"/>
-        </w:rPr>
-        <w:t>是</w:t>
-      </w:r>
-      <w:r>
-        <w:rPr>
-          <w:rFonts w:hint="eastAsia"/>
-        </w:rPr>
-        <w:t>1</w:t>
-      </w:r>
-      <w:r>
-        <w:rPr>
-          <w:rFonts w:hint="eastAsia"/>
-        </w:rPr>
-        <w:t>，表示读，数据传输阶段固件会将</w:t>
-      </w:r>
-      <w:r>
-        <w:rPr>
-          <w:rFonts w:hint="eastAsia"/>
-        </w:rPr>
-        <w:t>SPI</w:t>
-      </w:r>
-      <w:r>
-        <w:rPr>
-          <w:rFonts w:hint="eastAsia"/>
-        </w:rPr>
-        <w:t>总线上传输来的数据存入</w:t>
-      </w:r>
-      <w:r>
-        <w:rPr>
-          <w:rFonts w:hint="eastAsia"/>
-        </w:rPr>
-        <w:t>DAC_SPI</w:t>
-      </w:r>
-      <w:r>
-        <w:rPr>
-          <w:rFonts w:hint="eastAsia"/>
-        </w:rPr>
-        <w:t>寄存器的第</w:t>
-      </w:r>
-      <w:r>
-        <w:rPr>
-          <w:rFonts w:hint="eastAsia"/>
-        </w:rPr>
-        <w:t>7</w:t>
-      </w:r>
-      <w:r>
-        <w:rPr>
-          <w:rFonts w:hint="eastAsia"/>
-        </w:rPr>
-        <w:t>至第</w:t>
-      </w:r>
-      <w:r>
-        <w:rPr>
-          <w:rFonts w:hint="eastAsia"/>
-        </w:rPr>
-        <w:t>0</w:t>
-      </w:r>
-      <w:r>
-        <w:t xml:space="preserve"> </w:t>
-      </w:r>
-      <w:r>
-        <w:rPr>
-          <w:rFonts w:hint="eastAsia"/>
-        </w:rPr>
-        <w:t>bit</w:t>
-      </w:r>
-      <w:r>
-        <w:rPr>
-          <w:rFonts w:hint="eastAsia"/>
-        </w:rPr>
-        <w:t>；如果第</w:t>
-      </w:r>
-      <w:r>
-        <w:rPr>
-          <w:rFonts w:hint="eastAsia"/>
-        </w:rPr>
-        <w:t>15</w:t>
-      </w:r>
-      <w:r>
-        <w:t xml:space="preserve"> </w:t>
-      </w:r>
-      <w:r>
-        <w:rPr>
-          <w:rFonts w:hint="eastAsia"/>
-        </w:rPr>
-        <w:t>bit</w:t>
-      </w:r>
-      <w:r>
-        <w:rPr>
-          <w:rFonts w:hint="eastAsia"/>
-        </w:rPr>
-        <w:t>是</w:t>
-      </w:r>
-      <w:r>
-        <w:rPr>
-          <w:rFonts w:hint="eastAsia"/>
-        </w:rPr>
-        <w:t>0</w:t>
-      </w:r>
-      <w:r>
-        <w:rPr>
-          <w:rFonts w:hint="eastAsia"/>
-        </w:rPr>
-        <w:t>，表示写，数据传输阶段固件会将</w:t>
-      </w:r>
-      <w:r>
-        <w:rPr>
-          <w:rFonts w:hint="eastAsia"/>
-        </w:rPr>
-        <w:t>DAC_SPI</w:t>
-      </w:r>
-      <w:r>
-        <w:rPr>
-          <w:rFonts w:hint="eastAsia"/>
-        </w:rPr>
-        <w:t>寄存器的第</w:t>
-      </w:r>
-      <w:r>
-        <w:rPr>
-          <w:rFonts w:hint="eastAsia"/>
-        </w:rPr>
-        <w:t>7</w:t>
-      </w:r>
-      <w:r>
-        <w:rPr>
-          <w:rFonts w:hint="eastAsia"/>
-        </w:rPr>
-        <w:t>至第</w:t>
-      </w:r>
-      <w:r>
-        <w:rPr>
-          <w:rFonts w:hint="eastAsia"/>
-        </w:rPr>
-        <w:t>0</w:t>
-      </w:r>
-      <w:r>
-        <w:t xml:space="preserve"> </w:t>
-      </w:r>
-      <w:r>
-        <w:rPr>
-          <w:rFonts w:hint="eastAsia"/>
-        </w:rPr>
-        <w:t>bit</w:t>
-      </w:r>
-      <w:r>
-        <w:t xml:space="preserve"> </w:t>
-      </w:r>
-      <w:r>
-        <w:rPr>
-          <w:rFonts w:hint="eastAsia"/>
-        </w:rPr>
-        <w:t>通过</w:t>
-      </w:r>
-      <w:r>
-        <w:rPr>
-          <w:rFonts w:hint="eastAsia"/>
-        </w:rPr>
-        <w:t>SPI</w:t>
-      </w:r>
-      <w:r>
-        <w:rPr>
-          <w:rFonts w:hint="eastAsia"/>
-        </w:rPr>
-        <w:t>总线发送出去。</w:t>
-      </w:r>
-    </w:p>
-    <w:p>
-      <w:pPr>
-        <w:keepNext/>
-        <w:jc w:val="center"/>
-      </w:pPr>
-      <w:r>
-        <w:rPr>
-          <w:noProof/>
-        </w:rPr>
-        <w:lastRenderedPageBreak/>
-        <w:drawing>
-          <wp:inline distT="0" distB="0" distL="0" distR="0">
-            <wp:extent cx="5274310" cy="2735143"/>
-            <wp:effectExtent l="0" t="0" r="2540" b="8255"/>
-            <wp:docPr id="9" name="图片 9"/>
-            <wp:cNvGraphicFramePr>
-              <a:graphicFrameLocks xmlns:a="http://schemas.openxmlformats.org/drawingml/2006/main" noChangeAspect="1"/>
-            </wp:cNvGraphicFramePr>
-            <a:graphic xmlns:a="http://schemas.openxmlformats.org/drawingml/2006/main">
-              <a:graphicData uri="http://schemas.openxmlformats.org/drawingml/2006/picture">
-                <pic:pic xmlns:pic="http://schemas.openxmlformats.org/drawingml/2006/picture">
-                  <pic:nvPicPr>
-                    <pic:cNvPr id="0" name="Picture 13"/>
-                    <pic:cNvPicPr>
-                      <a:picLocks noChangeAspect="1" noChangeArrowheads="1"/>
-                    </pic:cNvPicPr>
-                  </pic:nvPicPr>
-                  <pic:blipFill>
-                    <a:blip r:embed="rId31">
-                      <a:extLst>
-                        <a:ext uri="{28A0092B-C50C-407E-A947-70E740481C1C}">
-                          <a14:useLocalDpi xmlns:a14="http://schemas.microsoft.com/office/drawing/2010/main" val="0"/>
-                        </a:ext>
-                      </a:extLst>
-                    </a:blip>
-                    <a:srcRect/>
-                    <a:stretch>
-                      <a:fillRect/>
-                    </a:stretch>
-                  </pic:blipFill>
-                  <pic:spPr bwMode="auto">
-                    <a:xfrm>
-                      <a:off x="0" y="0"/>
-                      <a:ext cx="5274310" cy="2735143"/>
-                    </a:xfrm>
-                    <a:prstGeom prst="rect">
-                      <a:avLst/>
-                    </a:prstGeom>
-                    <a:noFill/>
-                    <a:ln>
-                      <a:noFill/>
-                    </a:ln>
-                  </pic:spPr>
-                </pic:pic>
-              </a:graphicData>
-            </a:graphic>
-          </wp:inline>
-        </w:drawing>
-      </w:r>
-    </w:p>
-    <w:p>
-      <w:pPr>
-        <w:pStyle w:val="af4"/>
-        <w:jc w:val="center"/>
-      </w:pPr>
-      <w:r>
-        <w:rPr>
-          <w:rFonts w:hint="eastAsia"/>
-        </w:rPr>
-        <w:t>图</w:t>
-      </w:r>
-      <w:r>
-        <w:rPr>
-          <w:rFonts w:hint="eastAsia"/>
-        </w:rPr>
-        <w:t xml:space="preserve"> </w:t>
-      </w:r>
-      <w:r>
-        <w:fldChar w:fldCharType="begin"/>
-      </w:r>
-      <w:r>
-        <w:instrText xml:space="preserve"> </w:instrText>
-      </w:r>
-      <w:r>
-        <w:rPr>
-          <w:rFonts w:hint="eastAsia"/>
-        </w:rPr>
-        <w:instrText xml:space="preserve">SEQ </w:instrText>
-      </w:r>
-      <w:r>
-        <w:rPr>
-          <w:rFonts w:hint="eastAsia"/>
-        </w:rPr>
-        <w:instrText>图</w:instrText>
-      </w:r>
-      <w:r>
-        <w:rPr>
-          <w:rFonts w:hint="eastAsia"/>
-        </w:rPr>
-        <w:instrText xml:space="preserve"> \* ARABIC</w:instrText>
-      </w:r>
-      <w:r>
-        <w:instrText xml:space="preserve"> </w:instrText>
-      </w:r>
-      <w:r>
-        <w:fldChar w:fldCharType="separate"/>
-      </w:r>
-      <w:r>
-        <w:rPr>
-          <w:noProof/>
-        </w:rPr>
-        <w:t>21</w:t>
-      </w:r>
-      <w:r>
-        <w:fldChar w:fldCharType="end"/>
-      </w:r>
-      <w:r>
-        <w:t xml:space="preserve"> </w:t>
-      </w:r>
-      <w:r>
-        <w:rPr>
-          <w:rFonts w:hint="eastAsia"/>
-        </w:rPr>
-        <w:t>固件升级后的寄存器格式</w:t>
-      </w:r>
-    </w:p>
-    <w:p>
-      <w:pPr>
-        <w:pStyle w:val="a6"/>
-      </w:pPr>
-      <w:r>
-        <w:rPr>
-          <w:rFonts w:hint="eastAsia"/>
-        </w:rPr>
-        <w:t>采用下图所示的状态机来控制固件和</w:t>
-      </w:r>
-      <w:r>
-        <w:rPr>
-          <w:rFonts w:hint="eastAsia"/>
-        </w:rPr>
-        <w:t>SPI</w:t>
-      </w:r>
-      <w:r>
-        <w:rPr>
-          <w:rFonts w:hint="eastAsia"/>
-        </w:rPr>
-        <w:t>接口时序：</w:t>
-      </w:r>
-    </w:p>
-    <w:p>
-      <w:pPr>
-        <w:keepNext/>
-        <w:jc w:val="center"/>
-      </w:pPr>
-      <w:r>
-        <w:rPr>
-          <w:noProof/>
-        </w:rPr>
-        <w:drawing>
-          <wp:inline distT="0" distB="0" distL="0" distR="0">
-            <wp:extent cx="2571967" cy="3562133"/>
-            <wp:effectExtent l="317" t="0" r="318" b="317"/>
-            <wp:docPr id="10" name="图片 10" descr="C:\temp\WeChat Files\839732206468843951.jpg"/>
-            <wp:cNvGraphicFramePr>
-              <a:graphicFrameLocks xmlns:a="http://schemas.openxmlformats.org/drawingml/2006/main" noChangeAspect="1"/>
-            </wp:cNvGraphicFramePr>
-            <a:graphic xmlns:a="http://schemas.openxmlformats.org/drawingml/2006/main">
-              <a:graphicData uri="http://schemas.openxmlformats.org/drawingml/2006/picture">
-                <pic:pic xmlns:pic="http://schemas.openxmlformats.org/drawingml/2006/picture">
-                  <pic:nvPicPr>
-                    <pic:cNvPr id="0" name="Picture 14" descr="C:\temp\WeChat Files\839732206468843951.jpg"/>
-                    <pic:cNvPicPr>
-                      <a:picLocks noChangeAspect="1" noChangeArrowheads="1"/>
-                    </pic:cNvPicPr>
-                  </pic:nvPicPr>
-                  <pic:blipFill rotWithShape="1">
-                    <a:blip r:embed="rId32" cstate="print">
-                      <a:extLst>
-                        <a:ext uri="{28A0092B-C50C-407E-A947-70E740481C1C}">
-                          <a14:useLocalDpi xmlns:a14="http://schemas.microsoft.com/office/drawing/2010/main" val="0"/>
-                        </a:ext>
-                      </a:extLst>
-                    </a:blip>
-                    <a:srcRect l="2974" t="6232" r="1947" b="19696"/>
-                    <a:stretch/>
-                  </pic:blipFill>
-                  <pic:spPr bwMode="auto">
-                    <a:xfrm rot="16200000">
-                      <a:off x="0" y="0"/>
-                      <a:ext cx="2577607" cy="3569944"/>
-                    </a:xfrm>
-                    <a:prstGeom prst="rect">
-                      <a:avLst/>
-                    </a:prstGeom>
-                    <a:noFill/>
-                    <a:ln>
-                      <a:noFill/>
-                    </a:ln>
-                    <a:extLst>
-                      <a:ext uri="{53640926-AAD7-44D8-BBD7-CCE9431645EC}">
-                        <a14:shadowObscured xmlns:a14="http://schemas.microsoft.com/office/drawing/2010/main"/>
-                      </a:ext>
-                    </a:extLst>
-                  </pic:spPr>
-                </pic:pic>
-              </a:graphicData>
-            </a:graphic>
-          </wp:inline>
-        </w:drawing>
-      </w:r>
-    </w:p>
-    <w:p>
-      <w:pPr>
-        <w:pStyle w:val="af4"/>
-        <w:jc w:val="center"/>
-      </w:pPr>
-      <w:r>
-        <w:rPr>
-          <w:rFonts w:hint="eastAsia"/>
-        </w:rPr>
-        <w:t>图</w:t>
-      </w:r>
-      <w:r>
-        <w:rPr>
-          <w:rFonts w:hint="eastAsia"/>
-        </w:rPr>
-        <w:t xml:space="preserve"> </w:t>
-      </w:r>
-      <w:r>
-        <w:fldChar w:fldCharType="begin"/>
-      </w:r>
-      <w:r>
-        <w:instrText xml:space="preserve"> </w:instrText>
-      </w:r>
-      <w:r>
-        <w:rPr>
-          <w:rFonts w:hint="eastAsia"/>
-        </w:rPr>
-        <w:instrText xml:space="preserve">SEQ </w:instrText>
-      </w:r>
-      <w:r>
-        <w:rPr>
-          <w:rFonts w:hint="eastAsia"/>
-        </w:rPr>
-        <w:instrText>图</w:instrText>
-      </w:r>
-      <w:r>
-        <w:rPr>
-          <w:rFonts w:hint="eastAsia"/>
-        </w:rPr>
-        <w:instrText xml:space="preserve"> \* ARABIC</w:instrText>
-      </w:r>
-      <w:r>
-        <w:instrText xml:space="preserve"> </w:instrText>
-      </w:r>
-      <w:r>
-        <w:fldChar w:fldCharType="separate"/>
-      </w:r>
-      <w:r>
-        <w:rPr>
-          <w:noProof/>
-        </w:rPr>
-        <w:t>22</w:t>
-      </w:r>
-      <w:r>
-        <w:fldChar w:fldCharType="end"/>
-      </w:r>
-      <w:r>
-        <w:t xml:space="preserve"> </w:t>
-      </w:r>
-      <w:r>
-        <w:rPr>
-          <w:rFonts w:hint="eastAsia"/>
-        </w:rPr>
-        <w:t>固件和</w:t>
-      </w:r>
-      <w:r>
-        <w:rPr>
-          <w:rFonts w:hint="eastAsia"/>
-        </w:rPr>
-        <w:t>SPI</w:t>
-      </w:r>
-      <w:r>
-        <w:rPr>
-          <w:rFonts w:hint="eastAsia"/>
-        </w:rPr>
-        <w:t>控制状态机</w:t>
-      </w:r>
-    </w:p>
-    <w:p>
-      <w:pPr>
-        <w:pStyle w:val="a6"/>
-      </w:pPr>
-      <w:r>
-        <w:rPr>
-          <w:rFonts w:hint="eastAsia"/>
-        </w:rPr>
-        <w:t>不过将改进的固件添加到</w:t>
-      </w:r>
-      <w:proofErr w:type="spellStart"/>
-      <w:r>
-        <w:rPr>
-          <w:rFonts w:hint="eastAsia"/>
-        </w:rPr>
-        <w:t>MicroBlaze</w:t>
-      </w:r>
-      <w:proofErr w:type="spellEnd"/>
-      <w:r>
-        <w:rPr>
-          <w:rFonts w:hint="eastAsia"/>
-        </w:rPr>
-        <w:t>系统上之后，却发现综合无法通过。这是因为</w:t>
-      </w:r>
-      <w:r>
-        <w:rPr>
-          <w:rFonts w:hint="eastAsia"/>
-        </w:rPr>
-        <w:t>SDIO</w:t>
-      </w:r>
-      <w:r>
-        <w:rPr>
-          <w:rFonts w:hint="eastAsia"/>
-        </w:rPr>
-        <w:t>是一个三态的端口，但在</w:t>
-      </w:r>
-      <w:r>
-        <w:rPr>
-          <w:rFonts w:hint="eastAsia"/>
-        </w:rPr>
-        <w:t>XPS</w:t>
-      </w:r>
-      <w:r>
-        <w:rPr>
-          <w:rFonts w:hint="eastAsia"/>
-        </w:rPr>
-        <w:t>中如果直接将它声明为</w:t>
-      </w:r>
-      <w:r>
-        <w:rPr>
-          <w:rFonts w:hint="eastAsia"/>
-        </w:rPr>
-        <w:t>inout</w:t>
-      </w:r>
-      <w:r>
-        <w:rPr>
-          <w:rFonts w:hint="eastAsia"/>
-        </w:rPr>
-        <w:t>型信号，综合工具会尝试将它拆分为</w:t>
-      </w:r>
-      <w:r>
-        <w:rPr>
-          <w:rFonts w:hint="eastAsia"/>
-        </w:rPr>
-        <w:t>S</w:t>
-      </w:r>
-      <w:r>
-        <w:t>DIO_I</w:t>
-      </w:r>
-      <w:r>
-        <w:rPr>
-          <w:rFonts w:hint="eastAsia"/>
-        </w:rPr>
-        <w:t>、</w:t>
-      </w:r>
-      <w:r>
-        <w:t>SDIO_O</w:t>
-      </w:r>
-      <w:r>
-        <w:rPr>
-          <w:rFonts w:hint="eastAsia"/>
-        </w:rPr>
-        <w:t>、</w:t>
-      </w:r>
-      <w:r>
-        <w:t>SDIO_T</w:t>
-      </w:r>
-      <w:r>
-        <w:rPr>
-          <w:rFonts w:hint="eastAsia"/>
-        </w:rPr>
-        <w:t>三个信号，导致无法和底层模块链接上。参考</w:t>
-      </w:r>
-      <w:r>
-        <w:rPr>
-          <w:rFonts w:hint="eastAsia"/>
-        </w:rPr>
-        <w:t>X</w:t>
-      </w:r>
-      <w:r>
-        <w:t>ilinx</w:t>
-      </w:r>
-      <w:r>
-        <w:rPr>
-          <w:rFonts w:hint="eastAsia"/>
-        </w:rPr>
-        <w:t>论坛上关于</w:t>
-      </w:r>
-      <w:r>
-        <w:rPr>
-          <w:rFonts w:hint="eastAsia"/>
-        </w:rPr>
-        <w:t>XPS</w:t>
-      </w:r>
-      <w:r>
-        <w:rPr>
-          <w:rFonts w:hint="eastAsia"/>
-        </w:rPr>
-        <w:t>中三态端口的讨论</w:t>
-      </w:r>
-      <w:r>
-        <w:fldChar w:fldCharType="begin"/>
-      </w:r>
-      <w:r>
-        <w:instrText xml:space="preserve"> </w:instrText>
-      </w:r>
-      <w:r>
-        <w:rPr>
-          <w:rFonts w:hint="eastAsia"/>
-        </w:rPr>
-        <w:instrText>REF _Ref491602131 \r \h</w:instrText>
-      </w:r>
-      <w:r>
-        <w:instrText xml:space="preserve"> </w:instrText>
-      </w:r>
-      <w:r>
-        <w:fldChar w:fldCharType="separate"/>
-      </w:r>
-      <w:r>
-        <w:t xml:space="preserve">[5] </w:t>
-      </w:r>
-      <w:r>
-        <w:fldChar w:fldCharType="end"/>
-      </w:r>
-      <w:r>
-        <w:rPr>
-          <w:rFonts w:hint="eastAsia"/>
-        </w:rPr>
-        <w:t>，我们需要将输入、输出、控制三个信号拆分出来，再在</w:t>
-      </w:r>
-      <w:r>
-        <w:rPr>
-          <w:rFonts w:hint="eastAsia"/>
-        </w:rPr>
-        <w:t>MPD</w:t>
-      </w:r>
-      <w:r>
-        <w:rPr>
-          <w:rFonts w:hint="eastAsia"/>
-        </w:rPr>
-        <w:t>文件中进行如下声明：</w:t>
-      </w:r>
-    </w:p>
-    <w:p>
-      <w:pPr>
-        <w:keepNext/>
-        <w:jc w:val="center"/>
-      </w:pPr>
-      <w:r>
-        <w:rPr>
-          <w:noProof/>
-        </w:rPr>
-        <w:drawing>
-          <wp:inline distT="0" distB="0" distL="0" distR="0" wp14:anchorId="0D1A7BDB" wp14:editId="216435F9">
-            <wp:extent cx="5274310" cy="348615"/>
-            <wp:effectExtent l="0" t="0" r="2540" b="0"/>
-            <wp:docPr id="11" name="图片 11"/>
-            <wp:cNvGraphicFramePr>
-              <a:graphicFrameLocks xmlns:a="http://schemas.openxmlformats.org/drawingml/2006/main" noChangeAspect="1"/>
-            </wp:cNvGraphicFramePr>
-            <a:graphic xmlns:a="http://schemas.openxmlformats.org/drawingml/2006/main">
-              <a:graphicData uri="http://schemas.openxmlformats.org/drawingml/2006/picture">
-                <pic:pic xmlns:pic="http://schemas.openxmlformats.org/drawingml/2006/picture">
-                  <pic:nvPicPr>
-                    <pic:cNvPr id="1" name=""/>
-                    <pic:cNvPicPr/>
-                  </pic:nvPicPr>
-                  <pic:blipFill>
-                    <a:blip r:embed="rId33"/>
-                    <a:stretch>
-                      <a:fillRect/>
-                    </a:stretch>
-                  </pic:blipFill>
-                  <pic:spPr>
-                    <a:xfrm>
-                      <a:off x="0" y="0"/>
-                      <a:ext cx="5274310" cy="348615"/>
-                    </a:xfrm>
-                    <a:prstGeom prst="rect">
-                      <a:avLst/>
-                    </a:prstGeom>
-                  </pic:spPr>
-                </pic:pic>
-              </a:graphicData>
-            </a:graphic>
-          </wp:inline>
-        </w:drawing>
-      </w:r>
-    </w:p>
-    <w:p>
-      <w:pPr>
-        <w:pStyle w:val="af4"/>
-        <w:jc w:val="center"/>
-      </w:pPr>
-      <w:r>
-        <w:rPr>
-          <w:rFonts w:hint="eastAsia"/>
-        </w:rPr>
-        <w:t>图</w:t>
-      </w:r>
-      <w:r>
-        <w:rPr>
-          <w:rFonts w:hint="eastAsia"/>
-        </w:rPr>
-        <w:t xml:space="preserve"> </w:t>
-      </w:r>
-      <w:r>
-        <w:fldChar w:fldCharType="begin"/>
-      </w:r>
-      <w:r>
-        <w:instrText xml:space="preserve"> </w:instrText>
-      </w:r>
-      <w:r>
-        <w:rPr>
-          <w:rFonts w:hint="eastAsia"/>
-        </w:rPr>
-        <w:instrText xml:space="preserve">SEQ </w:instrText>
-      </w:r>
-      <w:r>
-        <w:rPr>
-          <w:rFonts w:hint="eastAsia"/>
-        </w:rPr>
-        <w:instrText>图</w:instrText>
-      </w:r>
-      <w:r>
-        <w:rPr>
-          <w:rFonts w:hint="eastAsia"/>
-        </w:rPr>
-        <w:instrText xml:space="preserve"> \* ARABIC</w:instrText>
-      </w:r>
-      <w:r>
-        <w:instrText xml:space="preserve"> </w:instrText>
-      </w:r>
-      <w:r>
-        <w:fldChar w:fldCharType="separate"/>
-      </w:r>
-      <w:r>
-        <w:rPr>
-          <w:noProof/>
-        </w:rPr>
-        <w:t>23</w:t>
-      </w:r>
-      <w:r>
-        <w:fldChar w:fldCharType="end"/>
-      </w:r>
-      <w:r>
-        <w:t xml:space="preserve"> </w:t>
-      </w:r>
-      <w:r>
-        <w:rPr>
-          <w:rFonts w:hint="eastAsia"/>
-        </w:rPr>
-        <w:t>关于三态端口的声明</w:t>
-      </w:r>
-    </w:p>
-    <w:p>
-      <w:pPr>
-        <w:pStyle w:val="a6"/>
-      </w:pPr>
-      <w:r>
-        <w:rPr>
-          <w:rFonts w:hint="eastAsia"/>
-        </w:rPr>
-        <w:t>这样就可以将三个信号合成一个三态端口，实现了三线</w:t>
-      </w:r>
-      <w:r>
-        <w:rPr>
-          <w:rFonts w:hint="eastAsia"/>
-        </w:rPr>
-        <w:t>SPI</w:t>
-      </w:r>
-      <w:r>
-        <w:rPr>
-          <w:rFonts w:hint="eastAsia"/>
-        </w:rPr>
-        <w:t>的数据交换。</w:t>
-      </w:r>
-    </w:p>
-    <w:p>
-      <w:pPr>
-        <w:pStyle w:val="2"/>
-      </w:pPr>
-      <w:r>
-        <w:rPr>
-          <w:rFonts w:hint="eastAsia"/>
-        </w:rPr>
-        <w:lastRenderedPageBreak/>
-        <w:t>4.2</w:t>
-      </w:r>
-      <w:r>
-        <w:t xml:space="preserve"> </w:t>
-      </w:r>
-      <w:r>
-        <w:rPr>
-          <w:rFonts w:hint="eastAsia"/>
-        </w:rPr>
-        <w:t>改进后固件的仿真</w:t>
-      </w:r>
-    </w:p>
-    <w:p>
-      <w:pPr>
-        <w:pStyle w:val="a6"/>
-      </w:pPr>
-      <w:r>
-        <w:rPr>
-          <w:rFonts w:hint="eastAsia"/>
-        </w:rPr>
-        <w:t>先对用户逻辑进行单独仿真</w:t>
-      </w:r>
-      <w:r>
-        <w:rPr>
-          <w:rFonts w:hint="eastAsia"/>
-        </w:rPr>
-        <w:t>，得到波形如下：</w:t>
-      </w:r>
-    </w:p>
-    <w:p>
-      <w:pPr>
-        <w:keepNext/>
-        <w:jc w:val="center"/>
-      </w:pPr>
-      <w:r>
-        <w:rPr>
-          <w:rFonts w:ascii="Calibri" w:hAnsi="Calibri" w:cs="Calibri"/>
-          <w:noProof/>
-        </w:rPr>
-        <w:drawing>
-          <wp:inline distT="0" distB="0" distL="0" distR="0">
-            <wp:extent cx="5274310" cy="2965351"/>
-            <wp:effectExtent l="0" t="0" r="2540" b="6985"/>
-            <wp:docPr id="12" name="图片 12" descr="Float (9.20131013) - [Default.wcfg*] &#10;File Edit View Simulation Window &#10;z &#10;Layout &#10;Help &#10;Name &#10;IP2DAC Dataco &#10;IP2DAC DCLKI( &#10;IP2DAC clkout &#10;IP2DAC PinMD &#10;IP2DAC PWRDI &#10;192CAC clkM &#10;IP2DAC Format &#10;IP2DAC opEnl &#10;IP2DAC opEnc &#10;IP28us Data[0:: &#10;IP28us RdAck &#10;IP28us_WrAck &#10;IP28us_Error &#10;aus21P clk &#10;aus21P Reset &#10;aus21P Data[o:: &#10;aus21P &#10;aus21P RdCE[0 &#10;aus21P WrCE[0 &#10;sdio reg &#10;write spi &#10;Value &#10;000 &#10;00000003 &#10;00000000 &#10;10000 &#10;00000 &#10;1,200 ns &#10;400 ns &#10;1, 800 ns &#10;2, 000 ns &#10;2,200 ns &#10;Re—I aunch &#10;2, 400 ns &#10;AR &#10;2, 800 ns &#10;OOOOAbff &#10;17:11 &#10;2017/8/24 &#10;3, 000 &#10;De Eau] E "/>
-            <wp:cNvGraphicFramePr>
-              <a:graphicFrameLocks xmlns:a="http://schemas.openxmlformats.org/drawingml/2006/main" noChangeAspect="1"/>
-            </wp:cNvGraphicFramePr>
-            <a:graphic xmlns:a="http://schemas.openxmlformats.org/drawingml/2006/main">
-              <a:graphicData uri="http://schemas.openxmlformats.org/drawingml/2006/picture">
-                <pic:pic xmlns:pic="http://schemas.openxmlformats.org/drawingml/2006/picture">
-                  <pic:nvPicPr>
-                    <pic:cNvPr id="0" name="Picture 15" descr="Float (9.20131013) - [Default.wcfg*] &#10;File Edit View Simulation Window &#10;z &#10;Layout &#10;Help &#10;Name &#10;IP2DAC Dataco &#10;IP2DAC DCLKI( &#10;IP2DAC clkout &#10;IP2DAC PinMD &#10;IP2DAC PWRDI &#10;192CAC clkM &#10;IP2DAC Format &#10;IP2DAC opEnl &#10;IP2DAC opEnc &#10;IP28us Data[0:: &#10;IP28us RdAck &#10;IP28us_WrAck &#10;IP28us_Error &#10;aus21P clk &#10;aus21P Reset &#10;aus21P Data[o:: &#10;aus21P &#10;aus21P RdCE[0 &#10;aus21P WrCE[0 &#10;sdio reg &#10;write spi &#10;Value &#10;000 &#10;00000003 &#10;00000000 &#10;10000 &#10;00000 &#10;1,200 ns &#10;400 ns &#10;1, 800 ns &#10;2, 000 ns &#10;2,200 ns &#10;Re—I aunch &#10;2, 400 ns &#10;AR &#10;2, 800 ns &#10;OOOOAbff &#10;17:11 &#10;2017/8/24 &#10;3, 000 &#10;De Eau] E "/>
-                    <pic:cNvPicPr>
-                      <a:picLocks noChangeAspect="1" noChangeArrowheads="1"/>
-                    </pic:cNvPicPr>
-                  </pic:nvPicPr>
-                  <pic:blipFill>
-                    <a:blip r:embed="rId34" cstate="print">
-                      <a:extLst>
-                        <a:ext uri="{28A0092B-C50C-407E-A947-70E740481C1C}">
-                          <a14:useLocalDpi xmlns:a14="http://schemas.microsoft.com/office/drawing/2010/main" val="0"/>
-                        </a:ext>
-                      </a:extLst>
-                    </a:blip>
-                    <a:srcRect/>
-                    <a:stretch>
-                      <a:fillRect/>
-                    </a:stretch>
-                  </pic:blipFill>
-                  <pic:spPr bwMode="auto">
-                    <a:xfrm>
-                      <a:off x="0" y="0"/>
-                      <a:ext cx="5274310" cy="2965351"/>
-                    </a:xfrm>
-                    <a:prstGeom prst="rect">
-                      <a:avLst/>
-                    </a:prstGeom>
-                    <a:noFill/>
-                    <a:ln>
-                      <a:noFill/>
-                    </a:ln>
-                  </pic:spPr>
-                </pic:pic>
-              </a:graphicData>
-            </a:graphic>
-          </wp:inline>
-        </w:drawing>
-      </w:r>
-    </w:p>
-    <w:p>
-      <w:pPr>
-        <w:pStyle w:val="af4"/>
-        <w:jc w:val="center"/>
-      </w:pPr>
-      <w:r>
-        <w:rPr>
-          <w:rFonts w:hint="eastAsia"/>
-        </w:rPr>
-        <w:t>图</w:t>
-      </w:r>
-      <w:r>
-        <w:rPr>
-          <w:rFonts w:hint="eastAsia"/>
-        </w:rPr>
-        <w:t xml:space="preserve"> </w:t>
-      </w:r>
-      <w:r>
-        <w:fldChar w:fldCharType="begin"/>
-      </w:r>
-      <w:r>
-        <w:instrText xml:space="preserve"> </w:instrText>
-      </w:r>
-      <w:r>
-        <w:rPr>
-          <w:rFonts w:hint="eastAsia"/>
-        </w:rPr>
-        <w:instrText xml:space="preserve">SEQ </w:instrText>
-      </w:r>
-      <w:r>
-        <w:rPr>
-          <w:rFonts w:hint="eastAsia"/>
-        </w:rPr>
-        <w:instrText>图</w:instrText>
-      </w:r>
-      <w:r>
-        <w:rPr>
-          <w:rFonts w:hint="eastAsia"/>
-        </w:rPr>
-        <w:instrText xml:space="preserve"> \* ARABIC</w:instrText>
-      </w:r>
-      <w:r>
-        <w:instrText xml:space="preserve"> </w:instrText>
-      </w:r>
-      <w:r>
-        <w:fldChar w:fldCharType="separate"/>
-      </w:r>
-      <w:r>
-        <w:rPr>
-          <w:noProof/>
-        </w:rPr>
-        <w:t>24</w:t>
-      </w:r>
-      <w:r>
-        <w:fldChar w:fldCharType="end"/>
-      </w:r>
-      <w:r>
-        <w:t xml:space="preserve"> </w:t>
-      </w:r>
-      <w:r>
-        <w:rPr>
-          <w:rFonts w:hint="eastAsia"/>
-        </w:rPr>
-        <w:t>改进后的固件进行用户逻辑单独仿真得到的波形图</w:t>
-      </w:r>
-    </w:p>
-    <w:p>
-      <w:pPr>
-        <w:pStyle w:val="a6"/>
-      </w:pPr>
-      <w:r>
-        <w:rPr>
-          <w:rFonts w:hint="eastAsia"/>
-        </w:rPr>
-        <w:t>再将固件添加到</w:t>
-      </w:r>
-      <w:proofErr w:type="spellStart"/>
-      <w:r>
-        <w:rPr>
-          <w:rFonts w:hint="eastAsia"/>
-        </w:rPr>
-        <w:t>MicroBlaze</w:t>
-      </w:r>
-      <w:proofErr w:type="spellEnd"/>
-      <w:r>
-        <w:rPr>
-          <w:rFonts w:hint="eastAsia"/>
-        </w:rPr>
-        <w:t>系统中，</w:t>
-      </w:r>
-      <w:r>
-        <w:rPr>
-          <w:rFonts w:hint="eastAsia"/>
-        </w:rPr>
-        <w:t>用</w:t>
-      </w:r>
-      <w:r>
-        <w:rPr>
-          <w:rFonts w:hint="eastAsia"/>
-        </w:rPr>
-        <w:t>ELF</w:t>
-      </w:r>
-      <w:r>
-        <w:rPr>
-          <w:rFonts w:hint="eastAsia"/>
-        </w:rPr>
-        <w:t>文件作为激励进行仿真，得到波形图如下：</w:t>
-      </w:r>
-    </w:p>
-    <w:p>
-      <w:pPr>
-        <w:keepNext/>
-        <w:jc w:val="center"/>
-      </w:pPr>
-      <w:r>
-        <w:rPr>
-          <w:rFonts w:ascii="Calibri" w:hAnsi="Calibri" w:cs="Calibri"/>
-          <w:noProof/>
-        </w:rPr>
-        <w:drawing>
-          <wp:inline distT="0" distB="0" distL="0" distR="0">
-            <wp:extent cx="5274310" cy="2965351"/>
-            <wp:effectExtent l="0" t="0" r="2540" b="6985"/>
-            <wp:docPr id="13" name="图片 13" descr="Float (P.20131013) - [Default.wcfg*] &#10;File Edit View Simulation Window &#10;Name &#10;fpga O RS232 TX pin &#10;plb dac O S_PinMD_pin &#10;plb_dac O S_CIkout_pin &#10;plb dac O &#10;plb_dac O S_CIkMD_pin &#10;plb dac O S_Format pin &#10;plb dac O S_OpEnI_pin &#10;plb_dac O S_OpEnQ pin &#10;plb_dac I S_CIkMD_pin &#10;plb_dac I S_CIkout_pin &#10;plb dac 1 s_DCLK10 pin &#10;plb_dac I S_Data &#10;plb dac I S_Format pin &#10;plb dac I S_OpEnI_pin &#10;plb_dac I S_OpEnQ pin &#10;plb dac 1 s_PWRDN pin &#10;plb dac I S_PinMD_pin &#10;fp-ga O clk_l sys clk_pin_PERIOD &#10;fp-ga O rst I sys rst pin_LENGTH &#10;1' fpga O RS232 ax pin &#10;fpga O clk_l sys clk_pin &#10;fpga O rst I sys rst pin &#10;Layout Help &#10;Value &#10;0000000000 &#10;20000 _ 000000 &#10;320000 _ 000000 &#10;ne Eau_1E &#10;20. 700 &#10;Re—l aunch &#10;21, 000 &#10;21. 100 &#10;21, 200 &#10;XI: 20.639. 7222 &#10;21. 300 &#10;2017/8/27 "/>
-            <wp:cNvGraphicFramePr>
-              <a:graphicFrameLocks xmlns:a="http://schemas.openxmlformats.org/drawingml/2006/main" noChangeAspect="1"/>
-            </wp:cNvGraphicFramePr>
-            <a:graphic xmlns:a="http://schemas.openxmlformats.org/drawingml/2006/main">
-              <a:graphicData uri="http://schemas.openxmlformats.org/drawingml/2006/picture">
-                <pic:pic xmlns:pic="http://schemas.openxmlformats.org/drawingml/2006/picture">
-                  <pic:nvPicPr>
-                    <pic:cNvPr id="0" name="Picture 17" descr="Float (P.20131013) - [Default.wcfg*] &#10;File Edit View Simulation Window &#10;Name &#10;fpga O RS232 TX pin &#10;plb dac O S_PinMD_pin &#10;plb_dac O S_CIkout_pin &#10;plb dac O &#10;plb_dac O S_CIkMD_pin &#10;plb dac O S_Format pin &#10;plb dac O S_OpEnI_pin &#10;plb_dac O S_OpEnQ pin &#10;plb_dac I S_CIkMD_pin &#10;plb_dac I S_CIkout_pin &#10;plb dac 1 s_DCLK10 pin &#10;plb_dac I S_Data &#10;plb dac I S_Format pin &#10;plb dac I S_OpEnI_pin &#10;plb_dac I S_OpEnQ pin &#10;plb dac 1 s_PWRDN pin &#10;plb dac I S_PinMD_pin &#10;fp-ga O clk_l sys clk_pin_PERIOD &#10;fp-ga O rst I sys rst pin_LENGTH &#10;1' fpga O RS232 ax pin &#10;fpga O clk_l sys clk_pin &#10;fpga O rst I sys rst pin &#10;Layout Help &#10;Value &#10;0000000000 &#10;20000 _ 000000 &#10;320000 _ 000000 &#10;ne Eau_1E &#10;20. 700 &#10;Re—l aunch &#10;21, 000 &#10;21. 100 &#10;21, 200 &#10;XI: 20.639. 7222 &#10;21. 300 &#10;2017/8/27 "/>
-                    <pic:cNvPicPr>
-                      <a:picLocks noChangeAspect="1" noChangeArrowheads="1"/>
-                    </pic:cNvPicPr>
-                  </pic:nvPicPr>
-                  <pic:blipFill>
-                    <a:blip r:embed="rId35" cstate="print">
-                      <a:extLst>
-                        <a:ext uri="{28A0092B-C50C-407E-A947-70E740481C1C}">
-                          <a14:useLocalDpi xmlns:a14="http://schemas.microsoft.com/office/drawing/2010/main" val="0"/>
-                        </a:ext>
-                      </a:extLst>
-                    </a:blip>
-                    <a:srcRect/>
-                    <a:stretch>
-                      <a:fillRect/>
-                    </a:stretch>
-                  </pic:blipFill>
-                  <pic:spPr bwMode="auto">
-                    <a:xfrm>
-                      <a:off x="0" y="0"/>
-                      <a:ext cx="5274310" cy="2965351"/>
-                    </a:xfrm>
-                    <a:prstGeom prst="rect">
-                      <a:avLst/>
-                    </a:prstGeom>
-                    <a:noFill/>
-                    <a:ln>
-                      <a:noFill/>
-                    </a:ln>
-                  </pic:spPr>
-                </pic:pic>
-              </a:graphicData>
-            </a:graphic>
-          </wp:inline>
-        </w:drawing>
-      </w:r>
-    </w:p>
-    <w:p>
-      <w:pPr>
-        <w:pStyle w:val="af4"/>
-        <w:jc w:val="center"/>
-      </w:pPr>
-      <w:r>
-        <w:rPr>
-          <w:rFonts w:hint="eastAsia"/>
-        </w:rPr>
-        <w:t>图</w:t>
-      </w:r>
-      <w:r>
-        <w:rPr>
-          <w:rFonts w:hint="eastAsia"/>
-        </w:rPr>
-        <w:t xml:space="preserve"> </w:t>
-      </w:r>
-      <w:r>
-        <w:fldChar w:fldCharType="begin"/>
-      </w:r>
-      <w:r>
-        <w:instrText xml:space="preserve"> </w:instrText>
-      </w:r>
-      <w:r>
-        <w:rPr>
-          <w:rFonts w:hint="eastAsia"/>
-        </w:rPr>
-        <w:instrText xml:space="preserve">SEQ </w:instrText>
-      </w:r>
-      <w:r>
-        <w:rPr>
-          <w:rFonts w:hint="eastAsia"/>
-        </w:rPr>
-        <w:instrText>图</w:instrText>
-      </w:r>
-      <w:r>
-        <w:rPr>
-          <w:rFonts w:hint="eastAsia"/>
-        </w:rPr>
-        <w:instrText xml:space="preserve"> \* ARABIC</w:instrText>
-      </w:r>
-      <w:r>
-        <w:instrText xml:space="preserve"> </w:instrText>
-      </w:r>
-      <w:r>
-        <w:fldChar w:fldCharType="separate"/>
-      </w:r>
-      <w:r>
-        <w:rPr>
-          <w:noProof/>
-        </w:rPr>
-        <w:t>25</w:t>
-      </w:r>
-      <w:r>
-        <w:fldChar w:fldCharType="end"/>
-      </w:r>
-      <w:r>
-        <w:t xml:space="preserve"> </w:t>
-      </w:r>
-      <w:r>
-        <w:rPr>
-          <w:rFonts w:hint="eastAsia"/>
-        </w:rPr>
-        <w:t>改进后的固件在</w:t>
-      </w:r>
-      <w:proofErr w:type="spellStart"/>
-      <w:r>
-        <w:rPr>
-          <w:rFonts w:hint="eastAsia"/>
-        </w:rPr>
-        <w:t>MicroBlaze</w:t>
-      </w:r>
-      <w:proofErr w:type="spellEnd"/>
-      <w:r>
-        <w:rPr>
-          <w:rFonts w:hint="eastAsia"/>
-        </w:rPr>
-        <w:t>系统中进行仿真得到的波形图（写时序）</w:t>
-      </w:r>
-    </w:p>
-    <w:p>
-      <w:pPr>
-        <w:keepNext/>
-        <w:jc w:val="center"/>
-      </w:pPr>
-      <w:r>
-        <w:rPr>
-          <w:rFonts w:ascii="Calibri" w:hAnsi="Calibri" w:cs="Calibri"/>
-          <w:noProof/>
-        </w:rPr>
-        <w:lastRenderedPageBreak/>
-        <w:drawing>
-          <wp:inline distT="0" distB="0" distL="0" distR="0">
-            <wp:extent cx="5274310" cy="2965351"/>
-            <wp:effectExtent l="0" t="0" r="2540" b="6985"/>
-            <wp:docPr id="14" name="图片 14" descr="Float (P.20131013) - [Default.wcfg] &#10;File Edit View Simulation Window &#10;Name &#10;fpga O RS232 TX pin &#10;plb dac O S_PinMD_pin &#10;plb_dac O S_CIkout_pin &#10;plb dac O s_DCLK10 pin &#10;plb_dac O S_Data &#10;plb dac O s_PWRDN pin &#10;plb_dac O S_CIkMD_pin &#10;plb dac O S_OpEnI_pin &#10;plb_dac O S_OpEnQ pin &#10;plb_dac I S_CIkMD_pin &#10;plb_dac I S_CIkout_pin &#10;plb dac 1 s_DCLK10 pin &#10;plb_dac I S_Data &#10;plb dac I S_Format pin &#10;plb dac I S_OpEnI_pin &#10;plb_dac I S_OpEnQ pin &#10;plb dac 1 s_PWRDN pin &#10;plb dac I S_PinMD_pin &#10;fp-ga O clk_l sys clk_pin_PERIOD &#10;fp-ga O rst I sys rst pin_LENGTH &#10;1' fpga O RS232 ax pin &#10;fpga O clk_l sys clk_pin &#10;fpga O rst I sys rst pin &#10;Layout Help &#10;Value &#10;0000000000 &#10;0000000000 &#10;20000 _ 000000 &#10;320000 _ 000000 &#10;neEau_1E w &#10;R e —1 aun c h &#10;21, 900 &#10;XI: 22.529. 2222 &#10;22. 100 &#10;2017/8/27 "/>
-            <wp:cNvGraphicFramePr>
-              <a:graphicFrameLocks xmlns:a="http://schemas.openxmlformats.org/drawingml/2006/main" noChangeAspect="1"/>
-            </wp:cNvGraphicFramePr>
-            <a:graphic xmlns:a="http://schemas.openxmlformats.org/drawingml/2006/main">
-              <a:graphicData uri="http://schemas.openxmlformats.org/drawingml/2006/picture">
-                <pic:pic xmlns:pic="http://schemas.openxmlformats.org/drawingml/2006/picture">
-                  <pic:nvPicPr>
-                    <pic:cNvPr id="0" name="Picture 19" descr="Float (P.20131013) - [Default.wcfg] &#10;File Edit View Simulation Window &#10;Name &#10;fpga O RS232 TX pin &#10;plb dac O S_PinMD_pin &#10;plb_dac O S_CIkout_pin &#10;plb dac O s_DCLK10 pin &#10;plb_dac O S_Data &#10;plb dac O s_PWRDN pin &#10;plb_dac O S_CIkMD_pin &#10;plb dac O S_OpEnI_pin &#10;plb_dac O S_OpEnQ pin &#10;plb_dac I S_CIkMD_pin &#10;plb_dac I S_CIkout_pin &#10;plb dac 1 s_DCLK10 pin &#10;plb_dac I S_Data &#10;plb dac I S_Format pin &#10;plb dac I S_OpEnI_pin &#10;plb_dac I S_OpEnQ pin &#10;plb dac 1 s_PWRDN pin &#10;plb dac I S_PinMD_pin &#10;fp-ga O clk_l sys clk_pin_PERIOD &#10;fp-ga O rst I sys rst pin_LENGTH &#10;1' fpga O RS232 ax pin &#10;fpga O clk_l sys clk_pin &#10;fpga O rst I sys rst pin &#10;Layout Help &#10;Value &#10;0000000000 &#10;0000000000 &#10;20000 _ 000000 &#10;320000 _ 000000 &#10;neEau_1E w &#10;R e —1 aun c h &#10;21, 900 &#10;XI: 22.529. 2222 &#10;22. 100 &#10;2017/8/27 "/>
-                    <pic:cNvPicPr>
-                      <a:picLocks noChangeAspect="1" noChangeArrowheads="1"/>
-                    </pic:cNvPicPr>
-                  </pic:nvPicPr>
-                  <pic:blipFill>
-                    <a:blip r:embed="rId36" cstate="print">
-                      <a:extLst>
-                        <a:ext uri="{28A0092B-C50C-407E-A947-70E740481C1C}">
-                          <a14:useLocalDpi xmlns:a14="http://schemas.microsoft.com/office/drawing/2010/main" val="0"/>
-                        </a:ext>
-                      </a:extLst>
-                    </a:blip>
-                    <a:srcRect/>
-                    <a:stretch>
-                      <a:fillRect/>
-                    </a:stretch>
-                  </pic:blipFill>
-                  <pic:spPr bwMode="auto">
-                    <a:xfrm>
-                      <a:off x="0" y="0"/>
-                      <a:ext cx="5274310" cy="2965351"/>
-                    </a:xfrm>
-                    <a:prstGeom prst="rect">
-                      <a:avLst/>
-                    </a:prstGeom>
-                    <a:noFill/>
-                    <a:ln>
-                      <a:noFill/>
-                    </a:ln>
-                  </pic:spPr>
-                </pic:pic>
-              </a:graphicData>
-            </a:graphic>
-          </wp:inline>
-        </w:drawing>
-      </w:r>
-    </w:p>
-    <w:p>
-      <w:pPr>
-        <w:pStyle w:val="af4"/>
-        <w:jc w:val="center"/>
-      </w:pPr>
-      <w:r>
-        <w:rPr>
-          <w:rFonts w:hint="eastAsia"/>
-        </w:rPr>
-        <w:t>图</w:t>
-      </w:r>
-      <w:r>
-        <w:rPr>
-          <w:rFonts w:hint="eastAsia"/>
-        </w:rPr>
-        <w:t xml:space="preserve"> </w:t>
-      </w:r>
-      <w:r>
-        <w:fldChar w:fldCharType="begin"/>
-      </w:r>
-      <w:r>
-        <w:instrText xml:space="preserve"> </w:instrText>
-      </w:r>
-      <w:r>
-        <w:rPr>
-          <w:rFonts w:hint="eastAsia"/>
-        </w:rPr>
-        <w:instrText xml:space="preserve">SEQ </w:instrText>
-      </w:r>
-      <w:r>
-        <w:rPr>
-          <w:rFonts w:hint="eastAsia"/>
-        </w:rPr>
-        <w:instrText>图</w:instrText>
-      </w:r>
-      <w:r>
-        <w:rPr>
-          <w:rFonts w:hint="eastAsia"/>
-        </w:rPr>
-        <w:instrText xml:space="preserve"> \* ARABIC</w:instrText>
-      </w:r>
-      <w:r>
-        <w:instrText xml:space="preserve"> </w:instrText>
-      </w:r>
-      <w:r>
-        <w:fldChar w:fldCharType="separate"/>
-      </w:r>
-      <w:r>
-        <w:rPr>
-          <w:noProof/>
-        </w:rPr>
-        <w:t>26</w:t>
-      </w:r>
-      <w:r>
-        <w:fldChar w:fldCharType="end"/>
-      </w:r>
-      <w:r>
-        <w:t xml:space="preserve"> </w:t>
-      </w:r>
-      <w:r>
-        <w:rPr>
-          <w:rFonts w:hint="eastAsia"/>
-        </w:rPr>
-        <w:t>改进后的固件在</w:t>
-      </w:r>
-      <w:proofErr w:type="spellStart"/>
-      <w:r>
-        <w:rPr>
-          <w:rFonts w:hint="eastAsia"/>
-        </w:rPr>
-        <w:t>MicroBlaze</w:t>
-      </w:r>
-      <w:proofErr w:type="spellEnd"/>
-      <w:r>
-        <w:rPr>
-          <w:rFonts w:hint="eastAsia"/>
-        </w:rPr>
-        <w:t>系统中进行仿真得到的波形图（读时序）</w:t>
-      </w:r>
-    </w:p>
-    <w:p>
-      <w:pPr>
-        <w:pStyle w:val="1"/>
-      </w:pPr>
-      <w:r>
-        <w:rPr>
-          <w:rFonts w:hint="eastAsia"/>
-        </w:rPr>
-        <w:t>5</w:t>
-      </w:r>
-      <w:r>
-        <w:t xml:space="preserve"> </w:t>
-      </w:r>
-      <w:r>
-        <w:rPr>
-          <w:rFonts w:hint="eastAsia"/>
-        </w:rPr>
-        <w:t>再次上板调试</w:t>
-      </w:r>
-    </w:p>
-    <w:p>
-      <w:pPr>
-        <w:pStyle w:val="a6"/>
-      </w:pPr>
-      <w:r>
-        <w:rPr>
-          <w:rFonts w:hint="eastAsia"/>
-        </w:rPr>
-        <w:t>对固件进行改进并实现</w:t>
-      </w:r>
-      <w:r>
-        <w:rPr>
-          <w:rFonts w:hint="eastAsia"/>
-        </w:rPr>
-        <w:t>SPI</w:t>
-      </w:r>
-      <w:r>
-        <w:rPr>
-          <w:rFonts w:hint="eastAsia"/>
-        </w:rPr>
-        <w:t>接口之后，我们再次进行上板调试，又发现了一些新的问题。</w:t>
-      </w:r>
-    </w:p>
-    <w:p>
-      <w:pPr>
-        <w:pStyle w:val="2"/>
-      </w:pPr>
-      <w:r>
-        <w:rPr>
-          <w:rFonts w:hint="eastAsia"/>
-        </w:rPr>
-        <w:lastRenderedPageBreak/>
-        <w:t>5.1</w:t>
-      </w:r>
-      <w:r>
-        <w:t xml:space="preserve"> </w:t>
-      </w:r>
-      <w:r>
-        <w:rPr>
-          <w:rFonts w:hint="eastAsia"/>
-        </w:rPr>
-        <w:t>问题</w:t>
-      </w:r>
-      <w:r>
-        <w:rPr>
-          <w:rFonts w:hint="eastAsia"/>
-        </w:rPr>
-        <w:t>1</w:t>
-      </w:r>
-      <w:r>
-        <w:rPr>
-          <w:rFonts w:hint="eastAsia"/>
-        </w:rPr>
-        <w:t>：辅助</w:t>
-      </w:r>
-      <w:r>
-        <w:rPr>
-          <w:rFonts w:hint="eastAsia"/>
-        </w:rPr>
-        <w:t>DAC</w:t>
-      </w:r>
-      <w:r>
-        <w:rPr>
-          <w:rFonts w:hint="eastAsia"/>
-        </w:rPr>
-        <w:t>没有输出</w:t>
-      </w:r>
-    </w:p>
-    <w:p>
-      <w:pPr>
-        <w:pStyle w:val="2"/>
-      </w:pPr>
-      <w:r>
-        <w:rPr>
-          <w:rFonts w:hint="eastAsia"/>
-        </w:rPr>
-        <w:t>5.2</w:t>
-      </w:r>
-      <w:r>
-        <w:t xml:space="preserve"> </w:t>
-      </w:r>
-      <w:r>
-        <w:rPr>
-          <w:rFonts w:hint="eastAsia"/>
-        </w:rPr>
-        <w:t>问题</w:t>
-      </w:r>
-      <w:r>
-        <w:rPr>
-          <w:rFonts w:hint="eastAsia"/>
-        </w:rPr>
-        <w:t>2</w:t>
-      </w:r>
-      <w:r>
-        <w:rPr>
-          <w:rFonts w:hint="eastAsia"/>
-        </w:rPr>
-        <w:t>：输出信号的摆幅影响</w:t>
-      </w:r>
-      <w:r>
-        <w:rPr>
-          <w:rFonts w:hint="eastAsia"/>
-        </w:rPr>
-        <w:t>DAC</w:t>
-      </w:r>
-      <w:r>
-        <w:rPr>
-          <w:rFonts w:hint="eastAsia"/>
-        </w:rPr>
-        <w:t>性能</w:t>
-      </w:r>
-    </w:p>
-    <w:p>
-      <w:pPr>
-        <w:pStyle w:val="2"/>
-      </w:pPr>
-      <w:r>
-        <w:rPr>
-          <w:rFonts w:hint="eastAsia"/>
-        </w:rPr>
-        <w:t>5.3</w:t>
-      </w:r>
-      <w:r>
-        <w:t xml:space="preserve"> </w:t>
-      </w:r>
-      <w:r>
-        <w:rPr>
-          <w:rFonts w:hint="eastAsia"/>
-        </w:rPr>
-        <w:t>问题</w:t>
-      </w:r>
-      <w:r>
-        <w:rPr>
-          <w:rFonts w:hint="eastAsia"/>
-        </w:rPr>
-        <w:t>3</w:t>
-      </w:r>
-      <w:r>
-        <w:rPr>
-          <w:rFonts w:hint="eastAsia"/>
-        </w:rPr>
-        <w:t>：芯片的版本号不对</w:t>
-      </w:r>
-    </w:p>
-    <w:p>
-      <w:pPr>
-        <w:rPr>
-          <w:rFonts w:hint="eastAsia"/>
-        </w:rPr>
-      </w:pPr>
-      <w:bookmarkStart w:id="0" w:name="_GoBack"/>
-      <w:r>
-        <w:rPr>
-          <w:noProof/>
-        </w:rPr>
-        <w:drawing>
-          <wp:inline distT="0" distB="0" distL="0" distR="0">
-            <wp:extent cx="5274310" cy="3955733"/>
-            <wp:effectExtent l="0" t="0" r="2540" b="6985"/>
-            <wp:docPr id="8" name="图片 8" descr="C:\temp\WeChat Files\726938703371896877.jpg"/>
-            <wp:cNvGraphicFramePr>
-              <a:graphicFrameLocks xmlns:a="http://schemas.openxmlformats.org/drawingml/2006/main" noChangeAspect="1"/>
-            </wp:cNvGraphicFramePr>
-            <a:graphic xmlns:a="http://schemas.openxmlformats.org/drawingml/2006/main">
-              <a:graphicData uri="http://schemas.openxmlformats.org/drawingml/2006/picture">
-                <pic:pic xmlns:pic="http://schemas.openxmlformats.org/drawingml/2006/picture">
-                  <pic:nvPicPr>
-                    <pic:cNvPr id="0" name="Picture 3" descr="C:\temp\WeChat Files\726938703371896877.jpg"/>
-                    <pic:cNvPicPr>
-                      <a:picLocks noChangeAspect="1" noChangeArrowheads="1"/>
-                    </pic:cNvPicPr>
-                  </pic:nvPicPr>
-                  <pic:blipFill>
-                    <a:blip r:embed="rId37" cstate="print">
-                      <a:extLst>
-                        <a:ext uri="{28A0092B-C50C-407E-A947-70E740481C1C}">
-                          <a14:useLocalDpi xmlns:a14="http://schemas.microsoft.com/office/drawing/2010/main" val="0"/>
-                        </a:ext>
-                      </a:extLst>
-                    </a:blip>
-                    <a:srcRect/>
-                    <a:stretch>
-                      <a:fillRect/>
-                    </a:stretch>
-                  </pic:blipFill>
-                  <pic:spPr bwMode="auto">
-                    <a:xfrm>
-                      <a:off x="0" y="0"/>
-                      <a:ext cx="5274310" cy="3955733"/>
-                    </a:xfrm>
-                    <a:prstGeom prst="rect">
-                      <a:avLst/>
-                    </a:prstGeom>
-                    <a:noFill/>
-                    <a:ln>
-                      <a:noFill/>
-                    </a:ln>
-                  </pic:spPr>
-                </pic:pic>
-              </a:graphicData>
-            </a:graphic>
-          </wp:inline>
-        </w:drawing>
-      </w:r>
-      <w:bookmarkEnd w:id="0"/>
     </w:p>
     <w:p>
       <w:pPr>
@@ -9373,7 +6280,7 @@
         </w:rPr>
         <w:t> </w:t>
       </w:r>
-      <w:hyperlink r:id="rId38" w:tgtFrame="_blank" w:history="1">
+      <w:hyperlink r:id="rId27" w:tgtFrame="_blank" w:history="1">
         <w:r>
           <w:rPr>
             <w:rStyle w:val="af5"/>
@@ -9417,7 +6324,7 @@
         </w:rPr>
         <w:t> </w:t>
       </w:r>
-      <w:hyperlink r:id="rId39" w:tgtFrame="_blank" w:history="1">
+      <w:hyperlink r:id="rId28" w:tgtFrame="_blank" w:history="1">
         <w:r>
           <w:rPr>
             <w:rStyle w:val="af5"/>
@@ -9458,7 +6365,7 @@
         </w:rPr>
         <w:t>  </w:t>
       </w:r>
-      <w:hyperlink r:id="rId40" w:tgtFrame="_blank" w:history="1">
+      <w:hyperlink r:id="rId29" w:tgtFrame="_blank" w:history="1">
         <w:r>
           <w:rPr>
             <w:rStyle w:val="af5"/>
@@ -9501,7 +6408,7 @@
         </w:rPr>
         <w:t xml:space="preserve">ADI, </w:t>
       </w:r>
-      <w:hyperlink r:id="rId41" w:history="1">
+      <w:hyperlink r:id="rId30" w:history="1">
         <w:r>
           <w:rPr>
             <w:rStyle w:val="af5"/>
@@ -9512,51 +6419,13 @@
       </w:hyperlink>
       <w:bookmarkEnd w:id="4"/>
     </w:p>
-    <w:p>
-      <w:pPr>
-        <w:pStyle w:val="a"/>
-        <w:numPr>
-          <w:ilvl w:val="0"/>
-          <w:numId w:val="5"/>
-        </w:numPr>
-        <w:rPr>
-          <w:rFonts w:cstheme="minorHAnsi"/>
-        </w:rPr>
-      </w:pPr>
-      <w:bookmarkStart w:id="5" w:name="_Ref491602131"/>
-      <w:r>
-        <w:rPr>
-          <w:rFonts w:cstheme="minorHAnsi"/>
-        </w:rPr>
-        <w:t xml:space="preserve">Xilinx Forum, </w:t>
-      </w:r>
-      <w:hyperlink r:id="rId42" w:history="1">
-        <w:r>
-          <w:rPr>
-            <w:rStyle w:val="af5"/>
-            <w:rFonts w:cstheme="minorHAnsi"/>
-          </w:rPr>
-          <w:t xml:space="preserve">Peripheral inout pin in </w:t>
-        </w:r>
-        <w:proofErr w:type="spellStart"/>
-        <w:r>
-          <w:rPr>
-            <w:rStyle w:val="af5"/>
-            <w:rFonts w:cstheme="minorHAnsi"/>
-          </w:rPr>
-          <w:t>xps</w:t>
-        </w:r>
-        <w:proofErr w:type="spellEnd"/>
-      </w:hyperlink>
-      <w:bookmarkEnd w:id="5"/>
-    </w:p>
     <w:sectPr>
-      <w:headerReference w:type="even" r:id="rId43"/>
-      <w:headerReference w:type="default" r:id="rId44"/>
-      <w:footerReference w:type="even" r:id="rId45"/>
-      <w:footerReference w:type="default" r:id="rId46"/>
-      <w:headerReference w:type="first" r:id="rId47"/>
-      <w:footerReference w:type="first" r:id="rId48"/>
+      <w:headerReference w:type="even" r:id="rId31"/>
+      <w:headerReference w:type="default" r:id="rId32"/>
+      <w:footerReference w:type="even" r:id="rId33"/>
+      <w:footerReference w:type="default" r:id="rId34"/>
+      <w:headerReference w:type="first" r:id="rId35"/>
+      <w:footerReference w:type="first" r:id="rId36"/>
       <w:pgSz w:w="11906" w:h="16838"/>
       <w:pgMar w:top="1440" w:right="1800" w:bottom="1440" w:left="1800" w:header="851" w:footer="992" w:gutter="0"/>
       <w:cols w:space="425"/>
@@ -11555,7 +8424,7 @@
 </file>
 
 <file path=customXml/itemProps1.xml><?xml version="1.0" encoding="utf-8"?>
-<ds:datastoreItem xmlns:ds="http://schemas.openxmlformats.org/officeDocument/2006/customXml" ds:itemID="{4DFC1C31-8494-4ED2-9F91-F59B54902262}">
+<ds:datastoreItem xmlns:ds="http://schemas.openxmlformats.org/officeDocument/2006/customXml" ds:itemID="{BD5EFFCA-C951-4DAF-90B6-25DAFC574294}">
   <ds:schemaRefs>
     <ds:schemaRef ds:uri="http://schemas.openxmlformats.org/officeDocument/2006/bibliography"/>
   </ds:schemaRefs>

</xml_diff>